<commit_message>
Page 10. Replacement: narrator tells us the attention of words.
</commit_message>
<xml_diff>
--- a/2020/submit_ver_2020_printedversion.docx
+++ b/2020/submit_ver_2020_printedversion.docx
@@ -5223,321 +5223,555 @@
         </w:rPr>
         <w:t>の外への運動の起点こそ、「ポロポロ」にほかならないのだ。</w:t>
       </w:r>
+      <w:r>
+        <w:rPr>
+          <w:rFonts w:hint="eastAsia"/>
+          <w:lang w:eastAsia="ja-JP"/>
+        </w:rPr>
+        <w:t>さらに、語り手の</w:t>
+      </w:r>
+      <w:r>
+        <w:rPr>
+          <w:rFonts w:hint="eastAsia"/>
+          <w:lang w:eastAsia="ja-JP"/>
+        </w:rPr>
+        <w:t>外への運動は</w:t>
+      </w:r>
+      <w:r>
+        <w:rPr>
+          <w:rFonts w:hint="eastAsia"/>
+          <w:lang w:eastAsia="ja-JP"/>
+        </w:rPr>
+        <w:t>「ポロポロ」で母から伝聞した</w:t>
+      </w:r>
+      <w:r>
+        <w:rPr>
+          <w:rFonts w:hint="eastAsia"/>
+          <w:lang w:eastAsia="ja-JP"/>
+        </w:rPr>
+        <w:t>父</w:t>
+      </w:r>
+      <w:r>
+        <w:rPr>
+          <w:rFonts w:hint="eastAsia"/>
+          <w:lang w:eastAsia="ja-JP"/>
+        </w:rPr>
+        <w:t>の来歴からわかるように、父の外への運動を</w:t>
+      </w:r>
+      <w:r>
+        <w:rPr>
+          <w:rFonts w:hint="eastAsia"/>
+          <w:lang w:eastAsia="ja-JP"/>
+        </w:rPr>
+        <w:t>なぞったものになっている</w:t>
+      </w:r>
+      <w:r>
+        <w:rPr>
+          <w:rFonts w:hint="eastAsia"/>
+          <w:lang w:eastAsia="ja-JP"/>
+        </w:rPr>
+        <w:t>。</w:t>
+      </w:r>
+      <w:r>
+        <w:rPr>
+          <w:rFonts w:hint="eastAsia"/>
+          <w:lang w:eastAsia="ja-JP"/>
+        </w:rPr>
+        <w:t>語り手の父は</w:t>
+      </w:r>
+      <w:r>
+        <w:rPr>
+          <w:rFonts w:hint="eastAsia"/>
+          <w:lang w:eastAsia="ja-JP"/>
+        </w:rPr>
+        <w:t>、</w:t>
+      </w:r>
+      <w:r>
+        <w:rPr>
+          <w:rFonts w:hint="eastAsia"/>
+          <w:lang w:eastAsia="ja-JP"/>
+        </w:rPr>
+        <w:t>1</w:t>
+      </w:r>
+      <w:r>
+        <w:rPr>
+          <w:lang w:eastAsia="ja-JP"/>
+        </w:rPr>
+        <w:t>.2</w:t>
+      </w:r>
+      <w:r>
+        <w:rPr>
+          <w:rFonts w:hint="eastAsia"/>
+          <w:lang w:eastAsia="ja-JP"/>
+        </w:rPr>
+        <w:t>節で述べた現実の種助と同じように</w:t>
+      </w:r>
+      <w:r>
+        <w:rPr>
+          <w:rFonts w:hint="eastAsia"/>
+          <w:lang w:eastAsia="ja-JP"/>
+        </w:rPr>
+        <w:t>キリスト教共同体の中で</w:t>
+      </w:r>
+      <w:r>
+        <w:rPr>
+          <w:rFonts w:hint="eastAsia"/>
+          <w:lang w:eastAsia="ja-JP"/>
+        </w:rPr>
+        <w:t>東京から</w:t>
+      </w:r>
+      <w:r>
+        <w:rPr>
+          <w:rFonts w:hint="eastAsia"/>
+          <w:lang w:eastAsia="ja-JP"/>
+        </w:rPr>
+        <w:t>北九州</w:t>
+      </w:r>
+      <w:r>
+        <w:rPr>
+          <w:rFonts w:hint="eastAsia"/>
+          <w:lang w:eastAsia="ja-JP"/>
+        </w:rPr>
+        <w:t>若松へ、そして</w:t>
+      </w:r>
+      <w:r>
+        <w:rPr>
+          <w:rFonts w:hint="eastAsia"/>
+          <w:lang w:eastAsia="ja-JP"/>
+        </w:rPr>
+        <w:t>呉へと転出</w:t>
+      </w:r>
+      <w:r>
+        <w:rPr>
+          <w:rFonts w:hint="eastAsia"/>
+          <w:lang w:eastAsia="ja-JP"/>
+        </w:rPr>
+        <w:t>した</w:t>
+      </w:r>
+      <w:r>
+        <w:rPr>
+          <w:rStyle w:val="aff"/>
+          <w:lang w:eastAsia="ja-JP"/>
+        </w:rPr>
+        <w:endnoteReference w:id="56"/>
+      </w:r>
+      <w:r>
+        <w:rPr>
+          <w:rFonts w:hint="eastAsia"/>
+          <w:lang w:eastAsia="ja-JP"/>
+        </w:rPr>
+        <w:t>。</w:t>
+      </w:r>
+      <w:r>
+        <w:rPr>
+          <w:rFonts w:hint="eastAsia"/>
+          <w:lang w:eastAsia="ja-JP"/>
+        </w:rPr>
+        <w:t>しかし、</w:t>
+      </w:r>
+      <w:r>
+        <w:rPr>
+          <w:rFonts w:hint="eastAsia"/>
+          <w:lang w:eastAsia="ja-JP"/>
+        </w:rPr>
+        <w:t>語り手と異な</w:t>
+      </w:r>
+      <w:r>
+        <w:rPr>
+          <w:rFonts w:hint="eastAsia"/>
+          <w:lang w:eastAsia="ja-JP"/>
+        </w:rPr>
+        <w:t>っている点</w:t>
+      </w:r>
+      <w:r>
+        <w:rPr>
+          <w:rFonts w:hint="eastAsia"/>
+          <w:lang w:eastAsia="ja-JP"/>
+        </w:rPr>
+        <w:t>が</w:t>
+      </w:r>
+      <w:r>
+        <w:rPr>
+          <w:rFonts w:hint="eastAsia"/>
+          <w:lang w:eastAsia="ja-JP"/>
+        </w:rPr>
+        <w:t>ある。</w:t>
+      </w:r>
+      <w:r>
+        <w:rPr>
+          <w:rFonts w:hint="eastAsia"/>
+          <w:lang w:eastAsia="ja-JP"/>
+        </w:rPr>
+        <w:t>父は</w:t>
+      </w:r>
+      <w:r>
+        <w:rPr>
+          <w:rFonts w:hint="eastAsia"/>
+          <w:lang w:eastAsia="ja-JP"/>
+        </w:rPr>
+        <w:t>キリスト教</w:t>
+      </w:r>
+      <w:r>
+        <w:rPr>
+          <w:rFonts w:hint="eastAsia"/>
+          <w:lang w:eastAsia="ja-JP"/>
+        </w:rPr>
+        <w:t>共同体</w:t>
+      </w:r>
+      <w:r>
+        <w:rPr>
+          <w:rFonts w:hint="eastAsia"/>
+          <w:lang w:eastAsia="ja-JP"/>
+        </w:rPr>
+        <w:t>から</w:t>
+      </w:r>
+      <w:r>
+        <w:rPr>
+          <w:rFonts w:hint="eastAsia"/>
+          <w:lang w:eastAsia="ja-JP"/>
+        </w:rPr>
+        <w:t>外</w:t>
+      </w:r>
+      <w:r>
+        <w:rPr>
+          <w:rFonts w:hint="eastAsia"/>
+          <w:lang w:eastAsia="ja-JP"/>
+        </w:rPr>
+        <w:t>へ</w:t>
+      </w:r>
+      <w:r>
+        <w:rPr>
+          <w:rFonts w:hint="eastAsia"/>
+          <w:lang w:eastAsia="ja-JP"/>
+        </w:rPr>
+        <w:t>、すなわち</w:t>
+      </w:r>
+      <w:r>
+        <w:rPr>
+          <w:rFonts w:hint="eastAsia"/>
+          <w:lang w:eastAsia="ja-JP"/>
+        </w:rPr>
+        <w:t>異言「ポロポロ」を中心とした新しい共同体に</w:t>
+      </w:r>
+      <w:r>
+        <w:rPr>
+          <w:rFonts w:hint="eastAsia"/>
+          <w:lang w:eastAsia="ja-JP"/>
+        </w:rPr>
+        <w:t>向かい、それ以上はもう外には</w:t>
+      </w:r>
+      <w:r>
+        <w:rPr>
+          <w:rFonts w:hint="eastAsia"/>
+          <w:lang w:eastAsia="ja-JP"/>
+        </w:rPr>
+        <w:t>向かわなくなった</w:t>
+      </w:r>
+      <w:r>
+        <w:rPr>
+          <w:rFonts w:hint="eastAsia"/>
+          <w:lang w:eastAsia="ja-JP"/>
+        </w:rPr>
+        <w:t>点だ。</w:t>
+      </w:r>
+      <w:r>
+        <w:rPr>
+          <w:rFonts w:hint="eastAsia"/>
+          <w:lang w:eastAsia="ja-JP"/>
+        </w:rPr>
+        <w:t>異言「ポロポロ」は</w:t>
+      </w:r>
+      <w:r>
+        <w:rPr>
+          <w:rFonts w:hint="eastAsia"/>
+          <w:lang w:eastAsia="ja-JP"/>
+        </w:rPr>
+        <w:t>語り手にとって起点であ</w:t>
+      </w:r>
+      <w:r>
+        <w:rPr>
+          <w:rFonts w:hint="eastAsia"/>
+          <w:lang w:eastAsia="ja-JP"/>
+        </w:rPr>
+        <w:t>るのに対して</w:t>
+      </w:r>
+      <w:r>
+        <w:rPr>
+          <w:rFonts w:hint="eastAsia"/>
+          <w:lang w:eastAsia="ja-JP"/>
+        </w:rPr>
+        <w:t>、</w:t>
+      </w:r>
+      <w:r>
+        <w:rPr>
+          <w:rFonts w:hint="eastAsia"/>
+          <w:lang w:eastAsia="ja-JP"/>
+        </w:rPr>
+        <w:t>語り手の父にとっては終点</w:t>
+      </w:r>
+      <w:r>
+        <w:rPr>
+          <w:rFonts w:hint="eastAsia"/>
+          <w:lang w:eastAsia="ja-JP"/>
+        </w:rPr>
+        <w:t>として描かれている</w:t>
+      </w:r>
+      <w:r>
+        <w:rPr>
+          <w:rFonts w:hint="eastAsia"/>
+          <w:lang w:eastAsia="ja-JP"/>
+        </w:rPr>
+        <w:t>。</w:t>
+      </w:r>
     </w:p>
     <w:p>
       <w:pPr>
         <w:ind w:firstLine="200"/>
         <w:rPr>
-          <w:lang w:eastAsia="ja-JP"/>
-        </w:rPr>
-      </w:pPr>
-      <w:r>
-        <w:rPr>
-          <w:rFonts w:hint="eastAsia"/>
-          <w:lang w:eastAsia="ja-JP"/>
-        </w:rPr>
-        <w:t>ところで、</w:t>
-      </w:r>
-      <w:r>
-        <w:rPr>
-          <w:rFonts w:hint="eastAsia"/>
-          <w:lang w:eastAsia="ja-JP"/>
-        </w:rPr>
-        <w:t>この外への運動は</w:t>
-      </w:r>
-      <w:r>
-        <w:rPr>
-          <w:rFonts w:hint="eastAsia"/>
-          <w:lang w:eastAsia="ja-JP"/>
-        </w:rPr>
-        <w:t>語り手の</w:t>
-      </w:r>
-      <w:r>
-        <w:rPr>
-          <w:rFonts w:hint="eastAsia"/>
-          <w:lang w:eastAsia="ja-JP"/>
-        </w:rPr>
-        <w:t>父</w:t>
-      </w:r>
-      <w:r>
-        <w:rPr>
-          <w:rFonts w:hint="eastAsia"/>
-          <w:lang w:eastAsia="ja-JP"/>
-        </w:rPr>
-        <w:t>をなぞったものになっている</w:t>
-      </w:r>
-      <w:r>
-        <w:rPr>
-          <w:rFonts w:hint="eastAsia"/>
+          <w:rFonts w:hint="eastAsia"/>
+          <w:lang w:eastAsia="ja-JP"/>
+        </w:rPr>
+      </w:pPr>
+      <w:r>
+        <w:rPr>
+          <w:rFonts w:hint="eastAsia"/>
+          <w:lang w:eastAsia="ja-JP"/>
+        </w:rPr>
+        <w:t>本論では語り手の父の独立教会「ポロポロ」について、種助が現実に創始した</w:t>
+      </w:r>
+      <w:r>
+        <w:rPr>
+          <w:rFonts w:hint="eastAsia"/>
+          <w:lang w:eastAsia="ja-JP"/>
+        </w:rPr>
+        <w:t>アサ会を通じてしか紹介していない。小実昌は体裁</w:t>
+      </w:r>
+      <w:r>
+        <w:rPr>
+          <w:rFonts w:hint="eastAsia"/>
+          <w:lang w:eastAsia="ja-JP"/>
+        </w:rPr>
+        <w:t>によって事実を物語にしていた。アサ会を題材にした独立教会は、立地などについてはほぼ現実通りであることを確認した。しかし、そもそも異言「ポロポロ」の語そのものは小実昌が創作であると認めている。次節では、そのことから「ポロポロ」と黙説法の関係を外への運動という黙説法によって示されている主題</w:t>
+      </w:r>
+      <w:r>
+        <w:rPr>
+          <w:rFonts w:hint="eastAsia"/>
+          <w:lang w:eastAsia="ja-JP"/>
+        </w:rPr>
+        <w:t>に基づいて説明しよう。</w:t>
+      </w:r>
+    </w:p>
+    <w:p>
+      <w:pPr>
+        <w:ind w:firstLine="200"/>
+        <w:rPr>
+          <w:lang w:eastAsia="ja-JP"/>
+        </w:rPr>
+      </w:pPr>
+    </w:p>
+    <w:p>
+      <w:pPr>
+        <w:pStyle w:val="af9"/>
+        <w:rPr>
+          <w:lang w:eastAsia="ja-JP"/>
+        </w:rPr>
+      </w:pPr>
+      <w:r>
+        <w:rPr>
+          <w:lang w:eastAsia="ja-JP"/>
+        </w:rPr>
+        <w:t>3</w:t>
+      </w:r>
+      <w:r>
+        <w:rPr>
+          <w:lang w:eastAsia="ja-JP"/>
+        </w:rPr>
+        <w:t xml:space="preserve">. </w:t>
+      </w:r>
+      <w:r>
+        <w:rPr>
+          <w:rFonts w:hint="eastAsia"/>
+          <w:lang w:eastAsia="ja-JP"/>
+        </w:rPr>
+        <w:t>異言「ポロポロ」は何を意味しているのか</w:t>
+      </w:r>
+    </w:p>
+    <w:p>
+      <w:pPr>
+        <w:ind w:firstLine="200"/>
+        <w:rPr>
+          <w:lang w:eastAsia="ja-JP"/>
+        </w:rPr>
+      </w:pPr>
+      <w:r>
+        <w:rPr>
+          <w:rFonts w:hint="eastAsia"/>
+          <w:lang w:eastAsia="ja-JP"/>
+        </w:rPr>
+        <w:t>小実昌は、</w:t>
+      </w:r>
+      <w:r>
+        <w:rPr>
+          <w:lang w:eastAsia="ja-JP"/>
+        </w:rPr>
+        <w:t>平岡篤頼との対談で次のように</w:t>
+      </w:r>
+      <w:r>
+        <w:rPr>
+          <w:rFonts w:hint="eastAsia"/>
+          <w:lang w:eastAsia="ja-JP"/>
+        </w:rPr>
+        <w:t>「ポロポロ」が創作であると</w:t>
+      </w:r>
+      <w:r>
+        <w:rPr>
+          <w:lang w:eastAsia="ja-JP"/>
+        </w:rPr>
+        <w:t>証言している。</w:t>
+      </w:r>
+    </w:p>
+    <w:p>
+      <w:pPr>
+        <w:ind w:firstLine="200"/>
+        <w:rPr>
+          <w:lang w:eastAsia="ja-JP"/>
+        </w:rPr>
+      </w:pPr>
+    </w:p>
+    <w:p>
+      <w:pPr>
+        <w:ind w:leftChars="200" w:left="400" w:firstLine="0"/>
+        <w:rPr>
+          <w:lang w:eastAsia="ja-JP"/>
+        </w:rPr>
+      </w:pPr>
+      <w:r>
+        <w:rPr>
+          <w:lang w:eastAsia="ja-JP"/>
+        </w:rPr>
+        <w:t>いやいや、それは僕が「ポロポロ」と短編に題名をつけただけでありまして。というのは、あるおじさんが、ハンコ屋さんなんですけど、ポロポロ、ポロポロ言うんですよ、一人一人言うことは違うんでね。それでそれを短編の題名にもってきただけですよ。</w:t>
+      </w:r>
+      <w:r>
+        <w:rPr>
+          <w:lang w:eastAsia="ja-JP"/>
+        </w:rPr>
+        <w:t>“</w:t>
+      </w:r>
+      <w:r>
+        <w:rPr>
+          <w:lang w:eastAsia="ja-JP"/>
+        </w:rPr>
+        <w:t>ポロポロ</w:t>
+      </w:r>
+      <w:r>
+        <w:rPr>
+          <w:lang w:eastAsia="ja-JP"/>
+        </w:rPr>
+        <w:t>”</w:t>
+      </w:r>
+      <w:r>
+        <w:rPr>
+          <w:lang w:eastAsia="ja-JP"/>
+        </w:rPr>
+        <w:t>は、</w:t>
+      </w:r>
+      <w:r>
+        <w:rPr>
+          <w:lang w:eastAsia="ja-JP"/>
+        </w:rPr>
+        <w:t>“</w:t>
+      </w:r>
+      <w:r>
+        <w:rPr>
+          <w:lang w:eastAsia="ja-JP"/>
+        </w:rPr>
+        <w:t>南無妙法蓮華経</w:t>
+      </w:r>
+      <w:r>
+        <w:rPr>
+          <w:lang w:eastAsia="ja-JP"/>
+        </w:rPr>
+        <w:t>”</w:t>
+      </w:r>
+      <w:r>
+        <w:rPr>
+          <w:lang w:eastAsia="ja-JP"/>
+        </w:rPr>
+        <w:t>とか</w:t>
+      </w:r>
+      <w:r>
+        <w:rPr>
+          <w:lang w:eastAsia="ja-JP"/>
+        </w:rPr>
+        <w:t>“</w:t>
+      </w:r>
+      <w:r>
+        <w:rPr>
+          <w:lang w:eastAsia="ja-JP"/>
+        </w:rPr>
+        <w:t>南無阿彌陀仏</w:t>
+      </w:r>
+      <w:r>
+        <w:rPr>
+          <w:lang w:eastAsia="ja-JP"/>
+        </w:rPr>
+        <w:t>”</w:t>
+      </w:r>
+      <w:r>
+        <w:rPr>
+          <w:lang w:eastAsia="ja-JP"/>
+        </w:rPr>
+        <w:t>とかに思わ</w:t>
+      </w:r>
+      <w:r>
+        <w:rPr>
+          <w:rFonts w:hint="eastAsia"/>
+          <w:lang w:eastAsia="ja-JP"/>
+        </w:rPr>
+        <w:t>れ</w:t>
+      </w:r>
+      <w:r>
+        <w:rPr>
+          <w:lang w:eastAsia="ja-JP"/>
+        </w:rPr>
+        <w:t>たんじゃ困るんでしてね、ただ</w:t>
+      </w:r>
+      <w:r>
+        <w:rPr>
+          <w:lang w:eastAsia="ja-JP"/>
+        </w:rPr>
+        <w:t>“</w:t>
+      </w:r>
+      <w:r>
+        <w:rPr>
+          <w:lang w:eastAsia="ja-JP"/>
+        </w:rPr>
+        <w:t>ポロポロ</w:t>
+      </w:r>
+      <w:r>
+        <w:rPr>
+          <w:lang w:eastAsia="ja-JP"/>
+        </w:rPr>
+        <w:t>”</w:t>
+      </w:r>
+      <w:r>
+        <w:rPr>
+          <w:lang w:eastAsia="ja-JP"/>
+        </w:rPr>
+        <w:t>言ってる、ただ何か言ってるということだけのことなんですよ</w:t>
+      </w:r>
+      <w:r>
+        <w:rPr>
+          <w:rStyle w:val="14"/>
+        </w:rPr>
+        <w:endnoteReference w:id="57"/>
+      </w:r>
+      <w:r>
+        <w:rPr>
           <w:lang w:eastAsia="ja-JP"/>
         </w:rPr>
         <w:t>。</w:t>
       </w:r>
-      <w:r>
-        <w:rPr>
-          <w:rFonts w:hint="eastAsia"/>
-          <w:lang w:eastAsia="ja-JP"/>
-        </w:rPr>
-        <w:t>語り手の父は</w:t>
-      </w:r>
-      <w:r>
-        <w:rPr>
-          <w:rFonts w:hint="eastAsia"/>
-          <w:lang w:eastAsia="ja-JP"/>
-        </w:rPr>
-        <w:t>、</w:t>
-      </w:r>
-      <w:r>
-        <w:rPr>
-          <w:rFonts w:hint="eastAsia"/>
-          <w:lang w:eastAsia="ja-JP"/>
-        </w:rPr>
-        <w:t>1</w:t>
-      </w:r>
-      <w:r>
-        <w:rPr>
-          <w:lang w:eastAsia="ja-JP"/>
-        </w:rPr>
-        <w:t>.2</w:t>
-      </w:r>
-      <w:r>
-        <w:rPr>
-          <w:rFonts w:hint="eastAsia"/>
-          <w:lang w:eastAsia="ja-JP"/>
-        </w:rPr>
-        <w:t>節で述べた現実の種助と同じように</w:t>
-      </w:r>
-      <w:r>
-        <w:rPr>
-          <w:rFonts w:hint="eastAsia"/>
-          <w:lang w:eastAsia="ja-JP"/>
-        </w:rPr>
-        <w:t>キリスト教共同体の中で</w:t>
-      </w:r>
-      <w:r>
-        <w:rPr>
-          <w:rFonts w:hint="eastAsia"/>
-          <w:lang w:eastAsia="ja-JP"/>
-        </w:rPr>
-        <w:t>東京から</w:t>
-      </w:r>
-      <w:r>
-        <w:rPr>
-          <w:rFonts w:hint="eastAsia"/>
-          <w:lang w:eastAsia="ja-JP"/>
-        </w:rPr>
-        <w:t>北九州</w:t>
-      </w:r>
-      <w:r>
-        <w:rPr>
-          <w:rFonts w:hint="eastAsia"/>
-          <w:lang w:eastAsia="ja-JP"/>
-        </w:rPr>
-        <w:t>若松へ、そして</w:t>
-      </w:r>
-      <w:r>
-        <w:rPr>
-          <w:rFonts w:hint="eastAsia"/>
-          <w:lang w:eastAsia="ja-JP"/>
-        </w:rPr>
-        <w:t>呉へと転出</w:t>
-      </w:r>
-      <w:r>
-        <w:rPr>
-          <w:rFonts w:hint="eastAsia"/>
-          <w:lang w:eastAsia="ja-JP"/>
-        </w:rPr>
-        <w:t>した</w:t>
-      </w:r>
-      <w:r>
-        <w:rPr>
-          <w:rStyle w:val="aff"/>
-          <w:lang w:eastAsia="ja-JP"/>
-        </w:rPr>
-        <w:endnoteReference w:id="56"/>
-      </w:r>
-      <w:r>
-        <w:rPr>
-          <w:rFonts w:hint="eastAsia"/>
-          <w:lang w:eastAsia="ja-JP"/>
-        </w:rPr>
-        <w:t>。</w:t>
-      </w:r>
-      <w:r>
-        <w:rPr>
-          <w:rFonts w:hint="eastAsia"/>
-          <w:lang w:eastAsia="ja-JP"/>
-        </w:rPr>
-        <w:t>語り手と異なるのは、</w:t>
-      </w:r>
-      <w:r>
-        <w:rPr>
-          <w:rFonts w:hint="eastAsia"/>
-          <w:lang w:eastAsia="ja-JP"/>
-        </w:rPr>
-        <w:t>キリスト教</w:t>
-      </w:r>
-      <w:r>
-        <w:rPr>
-          <w:rFonts w:hint="eastAsia"/>
-          <w:lang w:eastAsia="ja-JP"/>
-        </w:rPr>
-        <w:t>共同体</w:t>
-      </w:r>
-      <w:r>
-        <w:rPr>
-          <w:rFonts w:hint="eastAsia"/>
-          <w:lang w:eastAsia="ja-JP"/>
-        </w:rPr>
-        <w:t>から</w:t>
-      </w:r>
-      <w:r>
-        <w:rPr>
-          <w:rFonts w:hint="eastAsia"/>
-          <w:lang w:eastAsia="ja-JP"/>
-        </w:rPr>
-        <w:t>外</w:t>
-      </w:r>
-      <w:r>
-        <w:rPr>
-          <w:rFonts w:hint="eastAsia"/>
-          <w:lang w:eastAsia="ja-JP"/>
-        </w:rPr>
-        <w:t>へ、</w:t>
-      </w:r>
-      <w:r>
-        <w:rPr>
-          <w:rFonts w:hint="eastAsia"/>
-          <w:lang w:eastAsia="ja-JP"/>
-        </w:rPr>
-        <w:t>異言「ポロポロ」</w:t>
-      </w:r>
-      <w:r>
-        <w:rPr>
-          <w:rFonts w:hint="eastAsia"/>
-          <w:lang w:eastAsia="ja-JP"/>
-        </w:rPr>
-        <w:t>を中心とした新しい共同体</w:t>
-      </w:r>
-      <w:r>
-        <w:rPr>
-          <w:rFonts w:hint="eastAsia"/>
-          <w:lang w:eastAsia="ja-JP"/>
-        </w:rPr>
-        <w:t>に</w:t>
-      </w:r>
-      <w:r>
-        <w:rPr>
-          <w:rFonts w:hint="eastAsia"/>
-          <w:lang w:eastAsia="ja-JP"/>
-        </w:rPr>
-        <w:t>最後</w:t>
-      </w:r>
-      <w:r>
-        <w:rPr>
-          <w:rFonts w:hint="eastAsia"/>
-          <w:lang w:eastAsia="ja-JP"/>
-        </w:rPr>
-        <w:t>は</w:t>
-      </w:r>
-      <w:r>
-        <w:rPr>
-          <w:rFonts w:hint="eastAsia"/>
-          <w:lang w:eastAsia="ja-JP"/>
-        </w:rPr>
-        <w:t>向か</w:t>
-      </w:r>
-      <w:r>
-        <w:rPr>
-          <w:rFonts w:hint="eastAsia"/>
-          <w:lang w:eastAsia="ja-JP"/>
-        </w:rPr>
-        <w:t>った点だ</w:t>
-      </w:r>
-      <w:r>
-        <w:rPr>
-          <w:rFonts w:hint="eastAsia"/>
-          <w:lang w:eastAsia="ja-JP"/>
-        </w:rPr>
-        <w:t>。</w:t>
-      </w:r>
-      <w:r>
-        <w:rPr>
-          <w:rFonts w:hint="eastAsia"/>
-          <w:lang w:eastAsia="ja-JP"/>
-        </w:rPr>
-        <w:t>つまり</w:t>
-      </w:r>
-      <w:r>
-        <w:rPr>
-          <w:rFonts w:hint="eastAsia"/>
-          <w:lang w:eastAsia="ja-JP"/>
-        </w:rPr>
-        <w:t>、異言「ポロポロ」は</w:t>
-      </w:r>
-      <w:r>
-        <w:rPr>
-          <w:rFonts w:hint="eastAsia"/>
-          <w:lang w:eastAsia="ja-JP"/>
-        </w:rPr>
-        <w:t>語り手にとって起点であり、</w:t>
-      </w:r>
-      <w:r>
-        <w:rPr>
-          <w:rFonts w:hint="eastAsia"/>
-          <w:lang w:eastAsia="ja-JP"/>
-        </w:rPr>
-        <w:t>語り手の父にとっては終点である。</w:t>
-      </w:r>
-      <w:r>
-        <w:rPr>
-          <w:rFonts w:hint="eastAsia"/>
-          <w:lang w:eastAsia="ja-JP"/>
-        </w:rPr>
-        <w:t>次の</w:t>
-      </w:r>
-      <w:r>
-        <w:rPr>
-          <w:rFonts w:hint="eastAsia"/>
-          <w:lang w:eastAsia="ja-JP"/>
-        </w:rPr>
-        <w:t>3</w:t>
-      </w:r>
-      <w:r>
-        <w:rPr>
-          <w:rFonts w:hint="eastAsia"/>
-          <w:lang w:eastAsia="ja-JP"/>
-        </w:rPr>
-        <w:t>節では、</w:t>
-      </w:r>
-      <w:r>
-        <w:rPr>
-          <w:rFonts w:hint="eastAsia"/>
-          <w:lang w:eastAsia="ja-JP"/>
-        </w:rPr>
-        <w:t>この</w:t>
-      </w:r>
-      <w:r>
-        <w:rPr>
-          <w:rFonts w:hint="eastAsia"/>
-          <w:lang w:eastAsia="ja-JP"/>
-        </w:rPr>
-        <w:t>異言「ポロポロ」</w:t>
-      </w:r>
-      <w:r>
-        <w:rPr>
-          <w:rFonts w:hint="eastAsia"/>
-          <w:lang w:eastAsia="ja-JP"/>
-        </w:rPr>
-        <w:t>の位置づけ</w:t>
-      </w:r>
-      <w:r>
-        <w:rPr>
-          <w:rFonts w:hint="eastAsia"/>
-          <w:lang w:eastAsia="ja-JP"/>
-        </w:rPr>
-        <w:t>の差が</w:t>
-      </w:r>
     </w:p>
     <w:p>
       <w:pPr>
@@ -5551,15 +5785,42 @@
       <w:pPr>
         <w:ind w:firstLine="200"/>
         <w:rPr>
-          <w:lang w:eastAsia="ja-JP"/>
-        </w:rPr>
-      </w:pPr>
-      <w:r>
-        <w:rPr>
-          <w:rFonts w:hint="eastAsia"/>
-          <w:lang w:eastAsia="ja-JP"/>
-        </w:rPr>
-        <w:t>黙説法は語る内容を時間的に前後させる。幽霊が先祖なのは時間的なずれ。</w:t>
+          <w:rFonts w:hint="eastAsia"/>
+          <w:lang w:eastAsia="ja-JP"/>
+        </w:rPr>
+      </w:pPr>
+      <w:r>
+        <w:rPr>
+          <w:rFonts w:hint="eastAsia"/>
+          <w:lang w:eastAsia="ja-JP"/>
+        </w:rPr>
+        <w:t>「</w:t>
+      </w:r>
+      <w:r>
+        <w:rPr>
+          <w:lang w:eastAsia="ja-JP"/>
+        </w:rPr>
+        <w:t>一人一人言うことは違うんでね</w:t>
+      </w:r>
+      <w:r>
+        <w:rPr>
+          <w:rFonts w:hint="eastAsia"/>
+          <w:lang w:eastAsia="ja-JP"/>
+        </w:rPr>
+        <w:t>」とされているようにアサ会で異言は各人各様であった。さらに、「ポロポロ」は言葉ではなく音を書き起こしたものでしかない。小実昌が「</w:t>
+      </w:r>
+      <w:r>
+        <w:rPr>
+          <w:lang w:eastAsia="ja-JP"/>
+        </w:rPr>
+        <w:t>ただ何か言ってるということだけのこと</w:t>
+      </w:r>
+      <w:r>
+        <w:rPr>
+          <w:rFonts w:hint="eastAsia"/>
+          <w:lang w:eastAsia="ja-JP"/>
+        </w:rPr>
+        <w:t>」とする一方で、語り手は次のように説明している。</w:t>
       </w:r>
     </w:p>
     <w:p>
@@ -5569,36 +5830,60 @@
           <w:lang w:eastAsia="ja-JP"/>
         </w:rPr>
       </w:pPr>
-      <w:r>
-        <w:rPr>
-          <w:rFonts w:hint="eastAsia"/>
-          <w:lang w:eastAsia="ja-JP"/>
-        </w:rPr>
-        <w:t>父と子のずれ。ポロポロのずれ。</w:t>
+    </w:p>
+    <w:p>
+      <w:pPr>
+        <w:ind w:leftChars="200" w:left="400" w:firstLine="0"/>
+        <w:rPr>
+          <w:lang w:eastAsia="ja-JP"/>
+        </w:rPr>
+      </w:pPr>
+      <w:r>
+        <w:rPr>
+          <w:lang w:eastAsia="ja-JP"/>
+        </w:rPr>
+        <w:t>うちの教会のひとは、異言という言葉さえもつかわなかった。ただ、ポロポロやっているのだ。／このポロポロは、いわば、一木さんの口ぐせ（？）だった。ポロポロの</w:t>
+      </w:r>
+      <w:r>
+        <w:rPr>
+          <w:em w:val="comma"/>
+          <w:lang w:eastAsia="ja-JP"/>
+        </w:rPr>
+        <w:t>もと</w:t>
+      </w:r>
+      <w:r>
+        <w:rPr>
+          <w:lang w:eastAsia="ja-JP"/>
+        </w:rPr>
+        <w:t>は、使徒パウロだろう。しかし、一木さんは、パウロ先生の霊に、いつもゆさぶられていたかもしれないけど、</w:t>
+      </w:r>
+      <w:r>
+        <w:rPr>
+          <w:lang w:eastAsia="ja-JP"/>
+        </w:rPr>
+        <w:lastRenderedPageBreak/>
+        <w:t>これは、やはり、祈りのとき、ぽろぽろ、と一木さんの口からこぼれでたものにちがいない</w:t>
+      </w:r>
+      <w:r>
+        <w:rPr>
+          <w:rStyle w:val="14"/>
+        </w:rPr>
+        <w:endnoteReference w:id="58"/>
+      </w:r>
+      <w:r>
+        <w:rPr>
+          <w:lang w:eastAsia="ja-JP"/>
+        </w:rPr>
+        <w:t>。（傍点は原文ママ）</w:t>
       </w:r>
     </w:p>
     <w:p>
       <w:pPr>
         <w:ind w:firstLine="200"/>
         <w:rPr>
-          <w:rFonts w:hint="eastAsia"/>
-          <w:lang w:eastAsia="ja-JP"/>
-        </w:rPr>
-      </w:pPr>
-      <w:r>
-        <w:rPr>
-          <w:rFonts w:hint="eastAsia"/>
-          <w:lang w:eastAsia="ja-JP"/>
-        </w:rPr>
-        <w:t>父を回想する</w:t>
-      </w:r>
-      <w:r>
-        <w:rPr>
-          <w:rFonts w:hint="eastAsia"/>
-          <w:lang w:eastAsia="ja-JP"/>
-        </w:rPr>
-        <w:t>とき、時間は常に遅れている。黙説法は過去からの時間からの遅れを示す。体裁の問題＝物語の時間操作、だから黙説法</w:t>
-      </w:r>
+          <w:lang w:eastAsia="ja-JP"/>
+        </w:rPr>
+      </w:pPr>
     </w:p>
     <w:p>
       <w:pPr>
@@ -5613,34 +5898,76 @@
           <w:rFonts w:hint="eastAsia"/>
           <w:lang w:eastAsia="ja-JP"/>
         </w:rPr>
-        <w:t>ポロポロは世間と自分の言葉からの逸脱</w:t>
-      </w:r>
-    </w:p>
-    <w:p>
-      <w:pPr>
-        <w:pStyle w:val="af9"/>
-        <w:rPr>
-          <w:lang w:eastAsia="ja-JP"/>
-        </w:rPr>
-      </w:pPr>
-      <w:r>
-        <w:rPr>
-          <w:lang w:eastAsia="ja-JP"/>
-        </w:rPr>
-        <w:t>3</w:t>
-      </w:r>
-      <w:r>
-        <w:rPr>
-          <w:lang w:eastAsia="ja-JP"/>
-        </w:rPr>
-        <w:t xml:space="preserve">. </w:t>
-      </w:r>
-      <w:r>
-        <w:rPr>
-          <w:rFonts w:hint="eastAsia"/>
-          <w:lang w:eastAsia="ja-JP"/>
-        </w:rPr>
-        <w:t>異言「ポロポロ」は何を意味しているのか</w:t>
+        <w:t>「ポロポロやっている」といっ</w:t>
+      </w:r>
+      <w:r>
+        <w:rPr>
+          <w:rFonts w:hint="eastAsia"/>
+          <w:lang w:eastAsia="ja-JP"/>
+        </w:rPr>
+        <w:t>たような言い回しやパウロが由来になっているという示唆からは、「ポロポロ」は単なる音の表記を超えた、語句としての使用がうかがえる。また、本節でこれから明らかにしていくように、共同体の行為としての形容を</w:t>
+      </w:r>
+      <w:r>
+        <w:rPr>
+          <w:rFonts w:hint="eastAsia"/>
+          <w:lang w:eastAsia="ja-JP"/>
+        </w:rPr>
+        <w:t>もたらす</w:t>
+      </w:r>
+      <w:r>
+        <w:rPr>
+          <w:rFonts w:hint="eastAsia"/>
+          <w:lang w:eastAsia="ja-JP"/>
+        </w:rPr>
+        <w:t>語句となっている。「</w:t>
+      </w:r>
+      <w:r>
+        <w:rPr>
+          <w:lang w:eastAsia="ja-JP"/>
+        </w:rPr>
+        <w:t>外部からの意味づけや限定を拒みつづけるもの</w:t>
+      </w:r>
+      <w:r>
+        <w:rPr>
+          <w:rFonts w:hint="eastAsia"/>
+          <w:lang w:eastAsia="ja-JP"/>
+        </w:rPr>
+        <w:t>」と先行研究で指摘されて</w:t>
+      </w:r>
+      <w:r>
+        <w:rPr>
+          <w:rFonts w:hint="eastAsia"/>
+          <w:lang w:eastAsia="ja-JP"/>
+        </w:rPr>
+        <w:t>い</w:t>
+      </w:r>
+      <w:r>
+        <w:rPr>
+          <w:rFonts w:hint="eastAsia"/>
+          <w:lang w:eastAsia="ja-JP"/>
+        </w:rPr>
+        <w:t>るのに対して、異言の行為や共同体の</w:t>
+      </w:r>
+      <w:r>
+        <w:rPr>
+          <w:rFonts w:hint="eastAsia"/>
+          <w:lang w:eastAsia="ja-JP"/>
+        </w:rPr>
+        <w:t>特徴の説明を通じて</w:t>
+      </w:r>
+      <w:r>
+        <w:rPr>
+          <w:rFonts w:hint="eastAsia"/>
+          <w:lang w:eastAsia="ja-JP"/>
+        </w:rPr>
+        <w:t>作中で何度も</w:t>
+      </w:r>
+      <w:r>
+        <w:rPr>
+          <w:rFonts w:hint="eastAsia"/>
+          <w:lang w:eastAsia="ja-JP"/>
+        </w:rPr>
+        <w:t>意味づけが試みられているようにもみえる。</w:t>
       </w:r>
     </w:p>
     <w:p>
@@ -5650,12 +5977,6 @@
           <w:lang w:eastAsia="ja-JP"/>
         </w:rPr>
       </w:pPr>
-      <w:r>
-        <w:rPr>
-          <w:lang w:eastAsia="ja-JP"/>
-        </w:rPr>
-        <w:t>異言「ポロポロ」は父の独立教会の信者たちが唱えている文句である。語り手は、信者たちの異言が具体的にどのようなものであったかを次のように説明している。</w:t>
-      </w:r>
     </w:p>
     <w:p>
       <w:pPr>
@@ -5667,42 +5988,11 @@
     </w:p>
     <w:p>
       <w:pPr>
-        <w:ind w:leftChars="200" w:left="400" w:firstLine="0"/>
-        <w:rPr>
-          <w:lang w:eastAsia="ja-JP"/>
-        </w:rPr>
-      </w:pPr>
-      <w:r>
-        <w:rPr>
-          <w:lang w:eastAsia="ja-JP"/>
-        </w:rPr>
-        <w:t>うちの教会のひとは、異言という言葉さえもつかわなかった。ただ、ポロポロやっているのだ。／このポロポロは、いわば、一木さんの口ぐせ（？）だった。ポロポロの</w:t>
-      </w:r>
-      <w:r>
-        <w:rPr>
-          <w:em w:val="comma"/>
-          <w:lang w:eastAsia="ja-JP"/>
-        </w:rPr>
-        <w:t>もと</w:t>
-      </w:r>
-      <w:r>
-        <w:rPr>
-          <w:lang w:eastAsia="ja-JP"/>
-        </w:rPr>
-        <w:t>は、使徒パウロだろう。しかし、一木さんは、パウロ先生の霊に、いつもゆさぶられていたかもしれないけど、これは、やはり、祈りのとき、ぽろぽろ、と一木さんの口からこぼれでたものにちがいない</w:t>
-      </w:r>
-      <w:r>
-        <w:rPr>
-          <w:rStyle w:val="14"/>
-        </w:rPr>
-        <w:endnoteReference w:id="57"/>
-      </w:r>
-      <w:r>
-        <w:rPr>
-          <w:lang w:eastAsia="ja-JP"/>
-        </w:rPr>
-        <w:t>。（傍点は原文ママ）</w:t>
-      </w:r>
+        <w:ind w:firstLine="200"/>
+        <w:rPr>
+          <w:lang w:eastAsia="ja-JP"/>
+        </w:rPr>
+      </w:pPr>
     </w:p>
     <w:p>
       <w:pPr>
@@ -5788,13 +6078,26 @@
         <w:rPr>
           <w:rStyle w:val="14"/>
         </w:rPr>
-        <w:endnoteReference w:id="58"/>
-      </w:r>
-      <w:r>
-        <w:rPr>
-          <w:lang w:eastAsia="ja-JP"/>
-        </w:rPr>
-        <w:t>。（傍点は原文ママ）</w:t>
+        <w:endnoteReference w:id="59"/>
+      </w:r>
+      <w:r>
+        <w:rPr>
+          <w:lang w:eastAsia="ja-JP"/>
+        </w:rPr>
+        <w:t>。（傍点は原文ママ</w:t>
+      </w:r>
+      <w:r>
+        <w:rPr>
+          <w:rFonts w:hint="eastAsia"/>
+          <w:lang w:eastAsia="ja-JP"/>
+        </w:rPr>
+        <w:t>、下線部は筆者による</w:t>
+      </w:r>
+      <w:r>
+        <w:rPr>
+          <w:lang w:eastAsia="ja-JP"/>
+        </w:rPr>
+        <w:t>）</w:t>
       </w:r>
     </w:p>
     <w:p>
@@ -5829,13 +6132,35 @@
         <w:rPr>
           <w:lang w:eastAsia="ja-JP"/>
         </w:rPr>
-        <w:t>ように、異言「ポロポロ」は「言葉」ならざるものとみなされている。父の教会の祈祷会が終わるときには、次のように指摘される。</w:t>
+        <w:t>ように、異言「ポロポロ」は「言葉」ならざるものとみなされている。父の教会の祈祷会が終わるときに</w:t>
+      </w:r>
+      <w:r>
+        <w:rPr>
+          <w:rFonts w:hint="eastAsia"/>
+          <w:lang w:eastAsia="ja-JP"/>
+        </w:rPr>
+        <w:t>同様のことが述べられる</w:t>
+      </w:r>
+      <w:r>
+        <w:rPr>
+          <w:lang w:eastAsia="ja-JP"/>
+        </w:rPr>
+        <w:t>。</w:t>
       </w:r>
     </w:p>
     <w:p>
       <w:pPr>
         <w:ind w:firstLine="200"/>
         <w:rPr>
+          <w:rFonts w:hint="eastAsia"/>
+          <w:lang w:eastAsia="ja-JP"/>
+        </w:rPr>
+      </w:pPr>
+    </w:p>
+    <w:p>
+      <w:pPr>
+        <w:ind w:leftChars="200" w:left="400" w:firstLine="0"/>
+        <w:rPr>
           <w:lang w:eastAsia="ja-JP"/>
         </w:rPr>
       </w:pPr>
@@ -5849,7 +6174,7 @@
         <w:rPr>
           <w:rStyle w:val="14"/>
         </w:rPr>
-        <w:endnoteReference w:id="59"/>
+        <w:endnoteReference w:id="60"/>
       </w:r>
       <w:r>
         <w:rPr>
@@ -5862,6 +6187,15 @@
       <w:pPr>
         <w:ind w:firstLine="200"/>
         <w:rPr>
+          <w:rFonts w:hint="eastAsia"/>
+          <w:lang w:eastAsia="ja-JP"/>
+        </w:rPr>
+      </w:pPr>
+    </w:p>
+    <w:p>
+      <w:pPr>
+        <w:ind w:firstLine="200"/>
+        <w:rPr>
           <w:lang w:eastAsia="ja-JP"/>
         </w:rPr>
       </w:pPr>
@@ -5888,6 +6222,142 @@
     </w:p>
     <w:p>
       <w:pPr>
+        <w:rPr>
+          <w:lang w:eastAsia="ja-JP"/>
+        </w:rPr>
+      </w:pPr>
+    </w:p>
+    <w:p>
+      <w:pPr>
+        <w:ind w:leftChars="200" w:left="400" w:firstLine="0"/>
+        <w:rPr>
+          <w:lang w:eastAsia="ja-JP"/>
+        </w:rPr>
+      </w:pPr>
+      <w:r>
+        <w:rPr>
+          <w:lang w:eastAsia="ja-JP"/>
+        </w:rPr>
+        <w:t>ルカ福音書二十二章によると、その夜、オリブ山でイエスはこう祈ったという。「父よ、みこころならば、どうぞ、この杯をわたしから取りのけてください。しかし、わたしの思いではなく、みこころが成るようにしてください」／みこころならば</w:t>
+      </w:r>
+      <w:r>
+        <w:rPr>
+          <w:lang w:eastAsia="ja-JP"/>
+        </w:rPr>
+        <w:t>……</w:t>
+      </w:r>
+      <w:r>
+        <w:rPr>
+          <w:lang w:eastAsia="ja-JP"/>
+        </w:rPr>
+        <w:t>みこころが成るようにしてください、というのは、神への要求でもなければ、自分の願いでもない。ただ、神を</w:t>
+      </w:r>
+      <w:r>
+        <w:rPr>
+          <w:em w:val="comma"/>
+          <w:lang w:eastAsia="ja-JP"/>
+        </w:rPr>
+        <w:t>さんび</w:t>
+      </w:r>
+      <w:r>
+        <w:rPr>
+          <w:lang w:eastAsia="ja-JP"/>
+        </w:rPr>
+        <w:t>させ</w:t>
+      </w:r>
+      <w:r>
+        <w:rPr>
+          <w:lang w:eastAsia="ja-JP"/>
+        </w:rPr>
+        <w:lastRenderedPageBreak/>
+        <w:t>られているのだろう。</w:t>
+      </w:r>
+      <w:r>
+        <w:rPr>
+          <w:u w:val="single"/>
+          <w:lang w:eastAsia="ja-JP"/>
+        </w:rPr>
+        <w:t>言葉は、自分の思いをのべることしかできない</w:t>
+      </w:r>
+      <w:r>
+        <w:rPr>
+          <w:lang w:eastAsia="ja-JP"/>
+        </w:rPr>
+        <w:t>。イエスは、自分の思いをのべているのではないのだ。</w:t>
+      </w:r>
+      <w:r>
+        <w:rPr>
+          <w:rFonts w:hint="eastAsia"/>
+          <w:lang w:eastAsia="ja-JP"/>
+        </w:rPr>
+        <w:t>【</w:t>
+      </w:r>
+      <w:r>
+        <w:rPr>
+          <w:lang w:eastAsia="ja-JP"/>
+        </w:rPr>
+        <w:t>中略</w:t>
+      </w:r>
+      <w:r>
+        <w:rPr>
+          <w:rFonts w:hint="eastAsia"/>
+          <w:lang w:eastAsia="ja-JP"/>
+        </w:rPr>
+        <w:t>】</w:t>
+      </w:r>
+      <w:r>
+        <w:rPr>
+          <w:u w:val="single"/>
+          <w:lang w:eastAsia="ja-JP"/>
+        </w:rPr>
+        <w:t>ところが、世間では、いや、キリスト教の教会の人たちも、イエスは、それこそ世間の言葉で祈ったとおもいこんでいるのが、おかしい</w:t>
+      </w:r>
+      <w:r>
+        <w:rPr>
+          <w:rStyle w:val="14"/>
+        </w:rPr>
+        <w:endnoteReference w:id="61"/>
+      </w:r>
+      <w:r>
+        <w:rPr>
+          <w:lang w:eastAsia="ja-JP"/>
+        </w:rPr>
+        <w:t>。</w:t>
+      </w:r>
+      <w:r>
+        <w:rPr>
+          <w:lang w:eastAsia="ja-JP"/>
+        </w:rPr>
+        <w:t>(</w:t>
+      </w:r>
+      <w:r>
+        <w:rPr>
+          <w:lang w:eastAsia="ja-JP"/>
+        </w:rPr>
+        <w:t>傍点は原文ママ</w:t>
+      </w:r>
+      <w:r>
+        <w:rPr>
+          <w:rFonts w:hint="eastAsia"/>
+          <w:lang w:eastAsia="ja-JP"/>
+        </w:rPr>
+        <w:t>、</w:t>
+      </w:r>
+      <w:r>
+        <w:rPr>
+          <w:lang w:eastAsia="ja-JP"/>
+        </w:rPr>
+        <w:t>下線部は筆者による</w:t>
+      </w:r>
+      <w:r>
+        <w:rPr>
+          <w:lang w:eastAsia="ja-JP"/>
+        </w:rPr>
+        <w:t>)</w:t>
+      </w:r>
+    </w:p>
+    <w:p>
+      <w:pPr>
         <w:ind w:firstLine="200"/>
         <w:rPr>
           <w:lang w:eastAsia="ja-JP"/>
@@ -5896,6 +6366,28 @@
     </w:p>
     <w:p>
       <w:pPr>
+        <w:ind w:firstLine="200"/>
+        <w:rPr>
+          <w:lang w:eastAsia="ja-JP"/>
+        </w:rPr>
+      </w:pPr>
+      <w:r>
+        <w:rPr>
+          <w:lang w:eastAsia="ja-JP"/>
+        </w:rPr>
+        <w:t>下線部の「言葉は、自分の思いをのべることしかできない」とは、先行研究で取り上げられていた「北川はぼくに」や「大尾のこと」のように、語り手が自分以外の人物について語るさいに述べられる内省に通じている。例えば、「大尾のこと」では以下のように語られている。</w:t>
+      </w:r>
+    </w:p>
+    <w:p>
+      <w:pPr>
+        <w:ind w:firstLine="200"/>
+        <w:rPr>
+          <w:lang w:eastAsia="ja-JP"/>
+        </w:rPr>
+      </w:pPr>
+    </w:p>
+    <w:p>
+      <w:pPr>
         <w:ind w:leftChars="100" w:left="200" w:firstLine="200"/>
         <w:rPr>
           <w:lang w:eastAsia="ja-JP"/>
@@ -5905,115 +6397,57 @@
         <w:rPr>
           <w:lang w:eastAsia="ja-JP"/>
         </w:rPr>
-        <w:t>ルカ福音書二十二章によると、その夜、オリブ山でイエスはこう祈ったという。「父よ、みこころならば、どうぞ、この杯をわたしから取りのけてください。しかし、わたしの思いではなく、みこころが成るようにしてください」／みこころならば</w:t>
-      </w:r>
-      <w:r>
-        <w:rPr>
-          <w:lang w:eastAsia="ja-JP"/>
-        </w:rPr>
-        <w:t>……</w:t>
-      </w:r>
-      <w:r>
-        <w:rPr>
-          <w:lang w:eastAsia="ja-JP"/>
-        </w:rPr>
-        <w:t>みこころが成るようにしてください、というのは、神への要求でもなければ、自分の願いでもない。ただ、神を</w:t>
-      </w:r>
-      <w:r>
-        <w:rPr>
-          <w:em w:val="comma"/>
-          <w:lang w:eastAsia="ja-JP"/>
-        </w:rPr>
-        <w:t>さんび</w:t>
-      </w:r>
-      <w:r>
-        <w:rPr>
-          <w:lang w:eastAsia="ja-JP"/>
-        </w:rPr>
-        <w:t>させられているのだろう。</w:t>
+        <w:t>［１］北川［</w:t>
+      </w:r>
+      <w:r>
+        <w:rPr>
+          <w:lang w:eastAsia="ja-JP"/>
+        </w:rPr>
+        <w:t>=</w:t>
+      </w:r>
+      <w:r>
+        <w:rPr>
+          <w:lang w:eastAsia="ja-JP"/>
+        </w:rPr>
+        <w:t>「北川はぼくに」の登場人物］が、おそらくひとにははなさなかったそのことを、ぼくにはなしてくれたことが、すべてだったのに、ぼくは、それを北川がはなした内容にし、つまり物語にしてしまった。／［２］それとおなじように、ぼくは、大尾を物語にした。また、くりかえすが、大尾は大尾だ。その大尾を物語にすると、大尾は消えてしまう。あるいは、似て非なるもの。／ほんとの大尾が消える、などとも言うまい。ほんと、なんて言葉もまぎらわしい。</w:t>
       </w:r>
       <w:r>
         <w:rPr>
           <w:u w:val="single"/>
           <w:lang w:eastAsia="ja-JP"/>
         </w:rPr>
-        <w:t>言葉は、自分の思いをのべることしかできない</w:t>
-      </w:r>
-      <w:r>
-        <w:rPr>
-          <w:lang w:eastAsia="ja-JP"/>
-        </w:rPr>
-        <w:t>。イエスは、自分の思いをのべているのではないのだ。</w:t>
-      </w:r>
-      <w:r>
-        <w:rPr>
-          <w:rFonts w:hint="eastAsia"/>
-          <w:lang w:eastAsia="ja-JP"/>
-        </w:rPr>
-        <w:t>【</w:t>
-      </w:r>
-      <w:r>
-        <w:rPr>
-          <w:lang w:eastAsia="ja-JP"/>
-        </w:rPr>
-        <w:t>中略</w:t>
-      </w:r>
-      <w:r>
-        <w:rPr>
-          <w:rFonts w:hint="eastAsia"/>
-          <w:lang w:eastAsia="ja-JP"/>
-        </w:rPr>
-        <w:t>】</w:t>
-      </w:r>
-      <w:r>
-        <w:rPr>
-          <w:u w:val="single"/>
-          <w:lang w:eastAsia="ja-JP"/>
-        </w:rPr>
-        <w:t>ところが、世間では、いや、キリスト教の教会の人たちも、イエスは、それこそ世間の言葉で祈ったとおもいこんでいるのが、おかしい</w:t>
+        <w:t>戦争の悲劇とか、戦争の被害者だとか、そんな言葉</w:t>
+      </w:r>
+      <w:r>
+        <w:rPr>
+          <w:lang w:eastAsia="ja-JP"/>
+        </w:rPr>
+        <w:t>は、ぼくはつかったことはないが、そういう言葉をつかうのとおなじことを、ぼくはしゃべってきた</w:t>
       </w:r>
       <w:r>
         <w:rPr>
           <w:rStyle w:val="14"/>
         </w:rPr>
-        <w:endnoteReference w:id="60"/>
-      </w:r>
-      <w:r>
-        <w:rPr>
-          <w:lang w:eastAsia="ja-JP"/>
-        </w:rPr>
-        <w:t>。</w:t>
-      </w:r>
-      <w:r>
-        <w:rPr>
-          <w:lang w:eastAsia="ja-JP"/>
-        </w:rPr>
-        <w:t>(</w:t>
-      </w:r>
-      <w:r>
-        <w:rPr>
-          <w:lang w:eastAsia="ja-JP"/>
-        </w:rPr>
-        <w:t>傍点は原文ママ</w:t>
-      </w:r>
-      <w:r>
-        <w:rPr>
-          <w:rFonts w:hint="eastAsia"/>
-          <w:lang w:eastAsia="ja-JP"/>
-        </w:rPr>
-        <w:t>、</w:t>
-      </w:r>
-      <w:r>
-        <w:rPr>
-          <w:lang w:eastAsia="ja-JP"/>
-        </w:rPr>
-        <w:t>下線部は筆者による</w:t>
-      </w:r>
-      <w:r>
-        <w:rPr>
-          <w:lang w:eastAsia="ja-JP"/>
-        </w:rPr>
-        <w:t>)</w:t>
+        <w:endnoteReference w:id="62"/>
+      </w:r>
+      <w:r>
+        <w:rPr>
+          <w:lang w:eastAsia="ja-JP"/>
+        </w:rPr>
+        <w:t>。（番号・下線</w:t>
+      </w:r>
+      <w:r>
+        <w:rPr>
+          <w:rFonts w:hint="eastAsia"/>
+          <w:lang w:eastAsia="ja-JP"/>
+        </w:rPr>
+        <w:t>部</w:t>
+      </w:r>
+      <w:r>
+        <w:rPr>
+          <w:lang w:eastAsia="ja-JP"/>
+        </w:rPr>
+        <w:t>は筆者による）</w:t>
       </w:r>
     </w:p>
     <w:p>
@@ -6035,95 +6469,7 @@
         <w:rPr>
           <w:lang w:eastAsia="ja-JP"/>
         </w:rPr>
-        <w:t>下線部の「言葉は、自分の思いをのべることしかできない」とは、先行研究で取り上げられていた「北川はぼくに」や「大尾のこと」のように、語り手が自分以外の人物について語るさいに述べられる内省に通じている。例えば、「大尾のこと」では以下のように語られている。</w:t>
-      </w:r>
-    </w:p>
-    <w:p>
-      <w:pPr>
-        <w:ind w:firstLine="200"/>
-        <w:rPr>
-          <w:lang w:eastAsia="ja-JP"/>
-        </w:rPr>
-      </w:pPr>
-    </w:p>
-    <w:p>
-      <w:pPr>
-        <w:ind w:leftChars="100" w:left="200" w:firstLine="200"/>
-        <w:rPr>
-          <w:lang w:eastAsia="ja-JP"/>
-        </w:rPr>
-      </w:pPr>
-      <w:r>
-        <w:rPr>
-          <w:lang w:eastAsia="ja-JP"/>
-        </w:rPr>
-        <w:t>［１］北川［</w:t>
-      </w:r>
-      <w:r>
-        <w:rPr>
-          <w:lang w:eastAsia="ja-JP"/>
-        </w:rPr>
-        <w:t>=</w:t>
-      </w:r>
-      <w:r>
-        <w:rPr>
-          <w:lang w:eastAsia="ja-JP"/>
-        </w:rPr>
-        <w:t>「北川はぼくに」の登場人物］が、おそらくひとにははなさなかったそのことを、ぼくにはなしてくれたことが、すべてだったのに、ぼくは、それを北川がはなした内容にし、つまり物語にしてしまった。／［２］それとおなじように、ぼくは、大尾を物語にした。また、くりかえすが、大尾は大尾だ。その大尾を物語にすると、大尾は消えてしまう。あるいは、似て非なるもの。／ほんとの大尾が消える、などとも言うまい。ほんと、なんて言葉もまぎらわしい。</w:t>
-      </w:r>
-      <w:r>
-        <w:rPr>
-          <w:u w:val="single"/>
-          <w:lang w:eastAsia="ja-JP"/>
-        </w:rPr>
-        <w:t>戦争の悲劇とか、戦争の被害者だとか、そんな言葉</w:t>
-      </w:r>
-      <w:r>
-        <w:rPr>
-          <w:lang w:eastAsia="ja-JP"/>
-        </w:rPr>
-        <w:t>は、ぼくはつかったことはないが、そういう言葉をつかうのとおなじことを、ぼくはしゃべってきた</w:t>
-      </w:r>
-      <w:r>
-        <w:rPr>
-          <w:rStyle w:val="14"/>
-        </w:rPr>
-        <w:endnoteReference w:id="61"/>
-      </w:r>
-      <w:r>
-        <w:rPr>
-          <w:lang w:eastAsia="ja-JP"/>
-        </w:rPr>
-        <w:t>。（番号・下線は筆者による）</w:t>
-      </w:r>
-    </w:p>
-    <w:p>
-      <w:pPr>
-        <w:ind w:firstLine="200"/>
-        <w:rPr>
-          <w:lang w:eastAsia="ja-JP"/>
-        </w:rPr>
-      </w:pPr>
-    </w:p>
-    <w:p>
-      <w:pPr>
-        <w:ind w:firstLine="200"/>
-        <w:rPr>
-          <w:lang w:eastAsia="ja-JP"/>
-        </w:rPr>
-      </w:pPr>
-      <w:r>
-        <w:rPr>
-          <w:lang w:eastAsia="ja-JP"/>
-        </w:rPr>
-        <w:t>［１］と［２］は、事実を言葉にする物語への内省と先行研究で指摘されている点に相当する。下線部は、「イエスは、それこそ世間の言葉で祈ったとおもいこんでいるのが、おかしい」の「世</w:t>
-      </w:r>
-      <w:r>
-        <w:rPr>
-          <w:lang w:eastAsia="ja-JP"/>
-        </w:rPr>
-        <w:lastRenderedPageBreak/>
-        <w:t>間の言葉」に相当している。『ポロポロ』では、「世間」と「言葉」が結びつけられ、「世間」は批判の対象となっている。同様の考えは「北川はぼくに」でも示されている。</w:t>
+        <w:t>［１］と［２］は、事実を言葉にする物語への内省と先行研究で指摘されている点に相当する。下線部は、「イエスは、それこそ世間の言葉で祈ったとおもいこんでいるのが、おかしい」の「世間の言葉」に相当している。『ポロポロ』では、「世間」と「言葉」が結びつけられ、「世間」は批判の対象となっている。同様の考えは「北川はぼくに」でも示されている。</w:t>
       </w:r>
     </w:p>
     <w:p>
@@ -6180,13 +6526,26 @@
         <w:rPr>
           <w:rStyle w:val="14"/>
         </w:rPr>
-        <w:endnoteReference w:id="62"/>
-      </w:r>
-      <w:r>
-        <w:rPr>
-          <w:lang w:eastAsia="ja-JP"/>
-        </w:rPr>
-        <w:t>。（下線は筆者による、傍点は原文ママ）</w:t>
+        <w:endnoteReference w:id="63"/>
+      </w:r>
+      <w:r>
+        <w:rPr>
+          <w:lang w:eastAsia="ja-JP"/>
+        </w:rPr>
+        <w:t>。（下線</w:t>
+      </w:r>
+      <w:r>
+        <w:rPr>
+          <w:rFonts w:hint="eastAsia"/>
+          <w:lang w:eastAsia="ja-JP"/>
+        </w:rPr>
+        <w:t>部</w:t>
+      </w:r>
+      <w:r>
+        <w:rPr>
+          <w:lang w:eastAsia="ja-JP"/>
+        </w:rPr>
+        <w:t>は筆者による、傍点は原文ママ）</w:t>
       </w:r>
     </w:p>
     <w:p>
@@ -6234,7 +6593,14 @@
         <w:rPr>
           <w:lang w:eastAsia="ja-JP"/>
         </w:rPr>
-        <w:t>ここまでの分析から、「言葉」は「世間」と「自分」によって構成されていることが明らかになる。前者に分類される「言葉」は、祈りにおける「世間の言葉」や敗戦で「だれだってある感慨をもち、思い入れの顔つきや言葉にもなる」と言われているような、語り手が終始批判している類型の「言葉」だ。後者は、祈りでの「言葉は、自分の思いをのべることしかできない」や敗戦について「</w:t>
+        <w:t>ここまでの分析から、「言葉」は「世間」と「自分」によって構成されていることが明らかになる。前者に分類される「言葉」は、祈りにおける「世間の言葉」や敗戦で「だれだってある感慨をもち、思い入れの顔つきや言葉にもなる」と言われているような、語り手が終始批判している類型</w:t>
+      </w:r>
+      <w:r>
+        <w:rPr>
+          <w:lang w:eastAsia="ja-JP"/>
+        </w:rPr>
+        <w:lastRenderedPageBreak/>
+        <w:t>の「言葉」だ。後者は、祈りでの「言葉は、自分の思いをのべることしかできない」や敗戦について「</w:t>
       </w:r>
       <w:r>
         <w:rPr>
@@ -6261,7 +6627,20 @@
         <w:rPr>
           <w:lang w:eastAsia="ja-JP"/>
         </w:rPr>
-        <w:t>異言「ポロポロ」は否定形でしか語られていないため、これまで否定されている「言葉」の分析を行ってきた。そして、「言葉」は、「世間」と「自分」の</w:t>
+        <w:t>異言「ポロポロ」は否定形でしか語られていないため、これまで否定されている「言葉」の分析を行ってきた。そして、「言葉」</w:t>
+      </w:r>
+      <w:r>
+        <w:rPr>
+          <w:rFonts w:hint="eastAsia"/>
+          <w:lang w:eastAsia="ja-JP"/>
+        </w:rPr>
+        <w:t>に</w:t>
+      </w:r>
+      <w:r>
+        <w:rPr>
+          <w:lang w:eastAsia="ja-JP"/>
+        </w:rPr>
+        <w:t>は、「世間」と「自分」の</w:t>
       </w:r>
       <w:r>
         <w:rPr>
@@ -6279,7 +6658,7 @@
         <w:rPr>
           <w:rStyle w:val="14"/>
         </w:rPr>
-        <w:endnoteReference w:id="63"/>
+        <w:endnoteReference w:id="64"/>
       </w:r>
       <w:r>
         <w:rPr>
@@ -6311,147 +6690,8 @@
         <w:rPr>
           <w:lang w:eastAsia="ja-JP"/>
         </w:rPr>
-        <w:t>物語」の理論に基づいて、語り手の現実を構成する要素について、語り手を生み出した小実昌が、現実の人生を参照しているのを前提にしている。では、異言「ポロポロ」はどうなのだろうか。作中では、引用部で示したように、「ポロポロ」という言葉はパウロがつまったものだとされている。しかし、その部分が創作であったことを平岡篤頼との対談で小実昌自身が次のように証言している。</w:t>
-      </w:r>
-    </w:p>
-    <w:p>
-      <w:pPr>
-        <w:ind w:firstLine="200"/>
-        <w:rPr>
-          <w:lang w:eastAsia="ja-JP"/>
-        </w:rPr>
-      </w:pPr>
-    </w:p>
-    <w:p>
-      <w:pPr>
-        <w:ind w:leftChars="200" w:left="400" w:firstLine="0"/>
-        <w:rPr>
-          <w:lang w:eastAsia="ja-JP"/>
-        </w:rPr>
-      </w:pPr>
-      <w:r>
-        <w:rPr>
-          <w:lang w:eastAsia="ja-JP"/>
-        </w:rPr>
-        <w:lastRenderedPageBreak/>
-        <w:t>いやいや、それは僕が「ポロポロ」と短編に題名をつけただけでありまして。というのは、あるおじさんが、ハンコ屋さんなんですけど、ポロポロ、ポロポロ言うんですよ、一人一人言うことは違うんでね。それでそれを短編の題名にもってきただけですよ。</w:t>
-      </w:r>
-      <w:r>
-        <w:rPr>
-          <w:lang w:eastAsia="ja-JP"/>
-        </w:rPr>
-        <w:t>“</w:t>
-      </w:r>
-      <w:r>
-        <w:rPr>
-          <w:lang w:eastAsia="ja-JP"/>
-        </w:rPr>
-        <w:t>ポロポロ</w:t>
-      </w:r>
-      <w:r>
-        <w:rPr>
-          <w:lang w:eastAsia="ja-JP"/>
-        </w:rPr>
-        <w:t>”</w:t>
-      </w:r>
-      <w:r>
-        <w:rPr>
-          <w:lang w:eastAsia="ja-JP"/>
-        </w:rPr>
-        <w:t>は、</w:t>
-      </w:r>
-      <w:r>
-        <w:rPr>
-          <w:lang w:eastAsia="ja-JP"/>
-        </w:rPr>
-        <w:t>“</w:t>
-      </w:r>
-      <w:r>
-        <w:rPr>
-          <w:lang w:eastAsia="ja-JP"/>
-        </w:rPr>
-        <w:t>南無妙法蓮華経</w:t>
-      </w:r>
-      <w:r>
-        <w:rPr>
-          <w:lang w:eastAsia="ja-JP"/>
-        </w:rPr>
-        <w:t>”</w:t>
-      </w:r>
-      <w:r>
-        <w:rPr>
-          <w:lang w:eastAsia="ja-JP"/>
-        </w:rPr>
-        <w:t>とか</w:t>
-      </w:r>
-      <w:r>
-        <w:rPr>
-          <w:lang w:eastAsia="ja-JP"/>
-        </w:rPr>
-        <w:t>“</w:t>
-      </w:r>
-      <w:r>
-        <w:rPr>
-          <w:lang w:eastAsia="ja-JP"/>
-        </w:rPr>
-        <w:t>南無阿彌陀仏</w:t>
-      </w:r>
-      <w:r>
-        <w:rPr>
-          <w:lang w:eastAsia="ja-JP"/>
-        </w:rPr>
-        <w:t>”</w:t>
-      </w:r>
-      <w:r>
-        <w:rPr>
-          <w:lang w:eastAsia="ja-JP"/>
-        </w:rPr>
-        <w:t>とかに思わたんじゃ困るんでしてね、ただ</w:t>
-      </w:r>
-      <w:r>
-        <w:rPr>
-          <w:lang w:eastAsia="ja-JP"/>
-        </w:rPr>
-        <w:t>“</w:t>
-      </w:r>
-      <w:r>
-        <w:rPr>
-          <w:lang w:eastAsia="ja-JP"/>
-        </w:rPr>
-        <w:t>ポロポロ</w:t>
-      </w:r>
-      <w:r>
-        <w:rPr>
-          <w:lang w:eastAsia="ja-JP"/>
-        </w:rPr>
-        <w:t>”</w:t>
-      </w:r>
-      <w:r>
-        <w:rPr>
-          <w:lang w:eastAsia="ja-JP"/>
-        </w:rPr>
-        <w:t>言ってる、ただ何か言ってるということだけのことなんですよ</w:t>
-      </w:r>
-      <w:r>
-        <w:rPr>
-          <w:rStyle w:val="14"/>
-        </w:rPr>
-        <w:endnoteReference w:id="64"/>
-      </w:r>
-      <w:r>
-        <w:rPr>
-          <w:lang w:eastAsia="ja-JP"/>
-        </w:rPr>
-        <w:t>。</w:t>
-      </w:r>
-    </w:p>
-    <w:p>
-      <w:pPr>
-        <w:ind w:firstLine="200"/>
-        <w:rPr>
-          <w:lang w:eastAsia="ja-JP"/>
-        </w:rPr>
-      </w:pPr>
+        <w:t>物語」の理論に基づいて、語り手の現実を構成する要素について、語り手を生み出した小実昌が、現実の人生を参照しているのを前提にしている。では、異言「ポロポロ」はどうなのだろうか。作中では、引用部で示したように、「ポロポロ」という言葉はパウロがつまったものだとされている。しかし、その部分が創作であったことを</w:t>
+      </w:r>
     </w:p>
     <w:p>
       <w:pPr>
@@ -6466,7 +6706,7 @@
         <w:rPr>
           <w:lang w:eastAsia="ja-JP"/>
         </w:rPr>
-        <w:t>すなわち、異言「ポロポロ」は、現実には由来がない。しかし、作中ではパウロという名前が由来として示されている。これは</w:t>
+        <w:t>これは</w:t>
       </w:r>
       <w:r>
         <w:rPr>
@@ -6537,7 +6777,6 @@
         <w:spacing w:before="0" w:after="0"/>
         <w:ind w:firstLine="200"/>
         <w:rPr>
-          <w:rFonts w:hint="eastAsia"/>
           <w:lang w:eastAsia="ja-JP"/>
         </w:rPr>
       </w:pPr>
@@ -6552,13 +6791,33 @@
           <w:rFonts w:hint="eastAsia"/>
           <w:lang w:eastAsia="ja-JP"/>
         </w:rPr>
+        <w:t>を</w:t>
+      </w:r>
+      <w:r>
+        <w:rPr>
+          <w:lang w:eastAsia="ja-JP"/>
+        </w:rPr>
+        <w:t>同定</w:t>
+      </w:r>
+      <w:r>
+        <w:rPr>
+          <w:rFonts w:hint="eastAsia"/>
+          <w:lang w:eastAsia="ja-JP"/>
+        </w:rPr>
         <w:t>は</w:t>
       </w:r>
       <w:r>
         <w:rPr>
           <w:lang w:eastAsia="ja-JP"/>
         </w:rPr>
-        <w:t>同定できないが、幽霊を指すのだ。まとめれば、語り手は、幽霊の存在を認めつつも戸惑っているような宙吊り状態であり、父は幽霊を認めていると考えている。黙説法を媒介にすることで地域共同体からの排除の記憶と幽霊が結びついている。そして、この結びつく二項は、前節で私たちが分析した異言「ポロポロ」が含む「世間」と「自分」の二項にも対応している。まず、「世間」とは、語り手やその父を排除するキリスト教共同体や地域共同体のことである。次に、「自分」とは、宙吊り状態の語り手や幽霊を自明のものとみなしている父を示している。語り手は異言「ポロポロ」を唱えているわけではないのでその態度は宙吊りになっているが、対して父は異言「ポロポロ」の人であり、「合理的なユーレイ」という自己の合理性を超えた存在を認められるのである。黙説法の語りという自己統御的な制約のうちにある語り手は、異言「ポロポロ」・排除の記憶・幽霊という「ポロポロ」を構成する</w:t>
+        <w:t>できないが、幽霊を指すのだ。まとめれば、語り手は、幽霊の存在を認め</w:t>
+      </w:r>
+      <w:r>
+        <w:rPr>
+          <w:lang w:eastAsia="ja-JP"/>
+        </w:rPr>
+        <w:lastRenderedPageBreak/>
+        <w:t>つつも戸惑っているような宙吊り状態であり、父は幽霊を認めていると考えている。黙説法を媒介にすることで地域共同体からの排除の記憶と幽霊が結びついている。そして、この結びつく二項は、前節で私たちが分析した異言「ポロポロ」が含む「世間」と「自分」の二項にも対応している。まず、「世間」とは、語り手やその父を排除するキリスト教共同体や地域共同体のことである。次に、「自分」とは、宙吊り状態の語り手や幽霊を自明のものとみなしている父を示している。語り手は異言「ポロポロ」を唱えているわけではないのでその態度は宙吊りになっているが、対して父は異言「ポロポロ」の人であり、「合理的なユーレイ」という自己の合理性を超えた存在を認められるのである。黙説法の語りという自己統御的な制約のうちにある語り手は、異言「ポロポロ」・排除の記憶・幽霊という「ポロポロ」を構成する</w:t>
       </w:r>
       <w:r>
         <w:rPr>
@@ -6570,14 +6829,7 @@
         <w:rPr>
           <w:lang w:eastAsia="ja-JP"/>
         </w:rPr>
-        <w:t>つの重要な主題を提示する過程で異言に漸近してい</w:t>
-      </w:r>
-      <w:r>
-        <w:rPr>
-          <w:lang w:eastAsia="ja-JP"/>
-        </w:rPr>
-        <w:lastRenderedPageBreak/>
-        <w:t>く。物語の末尾にて「父にとっては」と父の代弁であることを示しつつ語り手が異言を唱えるように思われるのは、その制約</w:t>
+        <w:t>つの重要な主題を提示する過程で異言に漸近していく。物語の末尾にて「父にとっては」と父の代弁であることを示しつつ語り手が異言を唱えるように思われるのは、その制約</w:t>
       </w:r>
       <w:r>
         <w:rPr>
@@ -6733,9 +6985,16 @@
         <w:t>今後の研究</w:t>
       </w:r>
       <w:r>
-        <w:t>課題としたい</w:t>
+        <w:t>課題と</w:t>
       </w:r>
       <w:proofErr w:type="spellEnd"/>
+      <w:r>
+        <w:rPr>
+          <w:rFonts w:hint="eastAsia"/>
+          <w:lang w:eastAsia="ja-JP"/>
+        </w:rPr>
+        <w:t>する</w:t>
+      </w:r>
       <w:r>
         <w:t>。</w:t>
       </w:r>
@@ -9556,7 +9815,21 @@
           <w:rFonts w:hint="eastAsia"/>
           <w:lang w:eastAsia="ja-JP"/>
         </w:rPr>
-        <w:t>小実昌が「ポロポロ」以前に推理小説の翻訳家だったことは、少なからず黙説法を使用する原因の一つと考えられる。</w:t>
+        <w:t>小実昌が「ポロポロ」以前に推理小説の翻訳家だったことは、少なからず黙説法を使用する原因の</w:t>
+      </w:r>
+      <w:r>
+        <w:rPr>
+          <w:rFonts w:hint="eastAsia"/>
+          <w:lang w:eastAsia="ja-JP"/>
+        </w:rPr>
+        <w:t>1</w:t>
+      </w:r>
+      <w:r>
+        <w:rPr>
+          <w:rFonts w:hint="eastAsia"/>
+          <w:lang w:eastAsia="ja-JP"/>
+        </w:rPr>
+        <w:t>つと考えられる。</w:t>
       </w:r>
     </w:p>
   </w:endnote>
@@ -11071,13 +11344,85 @@
         <w:rPr>
           <w:lang w:eastAsia="ja-JP"/>
         </w:rPr>
-        <w:t>前掲書、</w:t>
-      </w:r>
-      <w:r>
-        <w:rPr>
-          <w:lang w:eastAsia="ja-JP"/>
-        </w:rPr>
-        <w:t>12</w:t>
+        <w:t>田中小実昌・平岡篤頼「文学的ポロポロ</w:t>
+      </w:r>
+      <w:r>
+        <w:rPr>
+          <w:lang w:eastAsia="ja-JP"/>
+        </w:rPr>
+        <w:t> —— </w:t>
+      </w:r>
+      <w:r>
+        <w:rPr>
+          <w:lang w:eastAsia="ja-JP"/>
+        </w:rPr>
+        <w:t>早稲田文学対談</w:t>
+      </w:r>
+      <w:r>
+        <w:rPr>
+          <w:lang w:eastAsia="ja-JP"/>
+        </w:rPr>
+        <w:t>11</w:t>
+      </w:r>
+      <w:r>
+        <w:rPr>
+          <w:lang w:eastAsia="ja-JP"/>
+        </w:rPr>
+        <w:t>」『早稲田文学（第</w:t>
+      </w:r>
+      <w:r>
+        <w:rPr>
+          <w:lang w:eastAsia="ja-JP"/>
+        </w:rPr>
+        <w:t>8</w:t>
+      </w:r>
+      <w:r>
+        <w:rPr>
+          <w:lang w:eastAsia="ja-JP"/>
+        </w:rPr>
+        <w:t>次）』</w:t>
+      </w:r>
+      <w:r>
+        <w:rPr>
+          <w:lang w:eastAsia="ja-JP"/>
+        </w:rPr>
+        <w:t>47</w:t>
+      </w:r>
+      <w:r>
+        <w:rPr>
+          <w:lang w:eastAsia="ja-JP"/>
+        </w:rPr>
+        <w:t>号、</w:t>
+      </w:r>
+      <w:r>
+        <w:rPr>
+          <w:lang w:eastAsia="ja-JP"/>
+        </w:rPr>
+        <w:t>1980</w:t>
+      </w:r>
+      <w:r>
+        <w:rPr>
+          <w:lang w:eastAsia="ja-JP"/>
+        </w:rPr>
+        <w:t>年</w:t>
+      </w:r>
+      <w:r>
+        <w:rPr>
+          <w:lang w:eastAsia="ja-JP"/>
+        </w:rPr>
+        <w:t>4</w:t>
+      </w:r>
+      <w:r>
+        <w:rPr>
+          <w:lang w:eastAsia="ja-JP"/>
+        </w:rPr>
+        <w:t>月、</w:t>
+      </w:r>
+      <w:r>
+        <w:rPr>
+          <w:lang w:eastAsia="ja-JP"/>
+        </w:rPr>
+        <w:t>11</w:t>
       </w:r>
       <w:r>
         <w:rPr>
@@ -11086,8 +11431,6 @@
         <w:t>頁。</w:t>
       </w:r>
     </w:p>
-  </w:endnote>
-  <w:endnote w:id="58">
     <w:p>
       <w:pPr>
         <w:pStyle w:val="15"/>
@@ -11096,28 +11439,7 @@
           <w:lang w:eastAsia="ja-JP"/>
         </w:rPr>
       </w:pPr>
-      <w:r>
-        <w:rPr>
-          <w:rStyle w:val="14"/>
-          <w:szCs w:val="18"/>
-        </w:rPr>
-        <w:endnoteRef/>
-      </w:r>
-      <w:r>
-        <w:rPr>
-          <w:lang w:eastAsia="ja-JP"/>
-        </w:rPr>
-        <w:t xml:space="preserve">  </w:t>
-      </w:r>
-      <w:r>
-        <w:rPr>
-          <w:lang w:eastAsia="ja-JP"/>
-        </w:rPr>
-        <w:t>同書。</w:t>
-      </w:r>
-    </w:p>
-  </w:endnote>
-  <w:endnote w:id="59">
+    </w:p>
     <w:p>
       <w:pPr>
         <w:pStyle w:val="15"/>
@@ -11126,47 +11448,7 @@
           <w:lang w:eastAsia="ja-JP"/>
         </w:rPr>
       </w:pPr>
-      <w:r>
-        <w:rPr>
-          <w:rStyle w:val="14"/>
-          <w:szCs w:val="18"/>
-        </w:rPr>
-        <w:endnoteRef/>
-      </w:r>
-      <w:r>
-        <w:rPr>
-          <w:lang w:eastAsia="ja-JP"/>
-        </w:rPr>
-        <w:t xml:space="preserve">  </w:t>
-      </w:r>
-      <w:r>
-        <w:rPr>
-          <w:rFonts w:ascii="ＭＳ 明朝" w:hAnsi="ＭＳ 明朝"/>
-          <w:lang w:eastAsia="ja-JP"/>
-        </w:rPr>
-        <w:t>前掲書</w:t>
-      </w:r>
-      <w:r>
-        <w:rPr>
-          <w:lang w:eastAsia="ja-JP"/>
-        </w:rPr>
-        <w:t>、</w:t>
-      </w:r>
-      <w:r>
-        <w:rPr>
-          <w:lang w:eastAsia="ja-JP"/>
-        </w:rPr>
-        <w:t>22</w:t>
-      </w:r>
-      <w:r>
-        <w:rPr>
-          <w:lang w:eastAsia="ja-JP"/>
-        </w:rPr>
-        <w:t>頁。</w:t>
-      </w:r>
-    </w:p>
-  </w:endnote>
-  <w:endnote w:id="60">
+    </w:p>
     <w:p>
       <w:pPr>
         <w:pStyle w:val="15"/>
@@ -11175,307 +11457,6 @@
           <w:lang w:eastAsia="ja-JP"/>
         </w:rPr>
       </w:pPr>
-      <w:r>
-        <w:rPr>
-          <w:rStyle w:val="14"/>
-          <w:szCs w:val="18"/>
-        </w:rPr>
-        <w:endnoteRef/>
-      </w:r>
-      <w:r>
-        <w:rPr>
-          <w:rFonts w:eastAsiaTheme="minorEastAsia"/>
-          <w:lang w:eastAsia="ja-JP"/>
-        </w:rPr>
-        <w:t xml:space="preserve">  </w:t>
-      </w:r>
-      <w:r>
-        <w:rPr>
-          <w:rFonts w:ascii="ＭＳ 明朝" w:hAnsi="ＭＳ 明朝"/>
-          <w:lang w:eastAsia="ja-JP"/>
-        </w:rPr>
-        <w:t>前掲書、</w:t>
-      </w:r>
-      <w:r>
-        <w:rPr>
-          <w:lang w:eastAsia="ja-JP"/>
-        </w:rPr>
-        <w:t>13</w:t>
-      </w:r>
-      <w:r>
-        <w:rPr>
-          <w:rFonts w:ascii="ＭＳ 明朝" w:hAnsi="ＭＳ 明朝"/>
-          <w:lang w:eastAsia="ja-JP"/>
-        </w:rPr>
-        <w:t>頁。</w:t>
-      </w:r>
-    </w:p>
-  </w:endnote>
-  <w:endnote w:id="61">
-    <w:p>
-      <w:pPr>
-        <w:pStyle w:val="15"/>
-        <w:ind w:left="270" w:hanging="270"/>
-        <w:rPr>
-          <w:lang w:eastAsia="ja-JP"/>
-        </w:rPr>
-      </w:pPr>
-      <w:r>
-        <w:rPr>
-          <w:rStyle w:val="14"/>
-          <w:szCs w:val="18"/>
-        </w:rPr>
-        <w:endnoteRef/>
-      </w:r>
-      <w:r>
-        <w:rPr>
-          <w:lang w:eastAsia="ja-JP"/>
-        </w:rPr>
-        <w:t xml:space="preserve">  </w:t>
-      </w:r>
-      <w:r>
-        <w:rPr>
-          <w:lang w:eastAsia="ja-JP"/>
-        </w:rPr>
-        <w:t>田中「大尾のこと」、前掲書、</w:t>
-      </w:r>
-      <w:r>
-        <w:rPr>
-          <w:lang w:eastAsia="ja-JP"/>
-        </w:rPr>
-        <w:t>218</w:t>
-      </w:r>
-      <w:r>
-        <w:rPr>
-          <w:lang w:eastAsia="ja-JP"/>
-        </w:rPr>
-        <w:t>頁。</w:t>
-      </w:r>
-    </w:p>
-  </w:endnote>
-  <w:endnote w:id="62">
-    <w:p>
-      <w:pPr>
-        <w:pStyle w:val="15"/>
-        <w:ind w:left="270" w:hanging="270"/>
-        <w:rPr>
-          <w:lang w:eastAsia="ja-JP"/>
-        </w:rPr>
-      </w:pPr>
-      <w:r>
-        <w:rPr>
-          <w:rStyle w:val="14"/>
-          <w:szCs w:val="18"/>
-        </w:rPr>
-        <w:endnoteRef/>
-      </w:r>
-      <w:r>
-        <w:rPr>
-          <w:lang w:eastAsia="ja-JP"/>
-        </w:rPr>
-        <w:t xml:space="preserve">  </w:t>
-      </w:r>
-      <w:r>
-        <w:rPr>
-          <w:lang w:eastAsia="ja-JP"/>
-        </w:rPr>
-        <w:t>田中「北川はぼくに」、前掲書、</w:t>
-      </w:r>
-      <w:r>
-        <w:rPr>
-          <w:lang w:eastAsia="ja-JP"/>
-        </w:rPr>
-        <w:t>56</w:t>
-      </w:r>
-      <w:r>
-        <w:rPr>
-          <w:lang w:eastAsia="ja-JP"/>
-        </w:rPr>
-        <w:t>頁。</w:t>
-      </w:r>
-    </w:p>
-  </w:endnote>
-  <w:endnote w:id="63">
-    <w:p>
-      <w:pPr>
-        <w:pStyle w:val="15"/>
-        <w:ind w:left="270" w:hanging="270"/>
-        <w:rPr>
-          <w:lang w:eastAsia="ja-JP"/>
-        </w:rPr>
-      </w:pPr>
-      <w:r>
-        <w:rPr>
-          <w:rStyle w:val="14"/>
-          <w:szCs w:val="18"/>
-        </w:rPr>
-        <w:endnoteRef/>
-      </w:r>
-      <w:r>
-        <w:rPr>
-          <w:lang w:eastAsia="ja-JP"/>
-        </w:rPr>
-        <w:t xml:space="preserve">  </w:t>
-      </w:r>
-      <w:r>
-        <w:rPr>
-          <w:lang w:eastAsia="ja-JP"/>
-        </w:rPr>
-        <w:t>田中「ポロポロ」、前掲書、</w:t>
-      </w:r>
-      <w:r>
-        <w:rPr>
-          <w:lang w:eastAsia="ja-JP"/>
-        </w:rPr>
-        <w:t>14</w:t>
-      </w:r>
-      <w:r>
-        <w:rPr>
-          <w:lang w:eastAsia="ja-JP"/>
-        </w:rPr>
-        <w:t>頁。</w:t>
-      </w:r>
-    </w:p>
-  </w:endnote>
-  <w:endnote w:id="64">
-    <w:p>
-      <w:pPr>
-        <w:pStyle w:val="15"/>
-        <w:ind w:left="270" w:hanging="270"/>
-        <w:rPr>
-          <w:lang w:eastAsia="ja-JP"/>
-        </w:rPr>
-      </w:pPr>
-      <w:r>
-        <w:rPr>
-          <w:rStyle w:val="14"/>
-          <w:szCs w:val="18"/>
-        </w:rPr>
-        <w:endnoteRef/>
-      </w:r>
-      <w:r>
-        <w:rPr>
-          <w:lang w:eastAsia="ja-JP"/>
-        </w:rPr>
-        <w:t xml:space="preserve">  </w:t>
-      </w:r>
-      <w:r>
-        <w:rPr>
-          <w:lang w:eastAsia="ja-JP"/>
-        </w:rPr>
-        <w:t>田中小実昌・平岡篤頼「文学的ポロポロ</w:t>
-      </w:r>
-      <w:r>
-        <w:rPr>
-          <w:lang w:eastAsia="ja-JP"/>
-        </w:rPr>
-        <w:t> —— </w:t>
-      </w:r>
-      <w:r>
-        <w:rPr>
-          <w:lang w:eastAsia="ja-JP"/>
-        </w:rPr>
-        <w:t>早稲田文学対談</w:t>
-      </w:r>
-      <w:r>
-        <w:rPr>
-          <w:lang w:eastAsia="ja-JP"/>
-        </w:rPr>
-        <w:t>11</w:t>
-      </w:r>
-      <w:r>
-        <w:rPr>
-          <w:lang w:eastAsia="ja-JP"/>
-        </w:rPr>
-        <w:t>」『早稲田文学（第</w:t>
-      </w:r>
-      <w:r>
-        <w:rPr>
-          <w:lang w:eastAsia="ja-JP"/>
-        </w:rPr>
-        <w:t>8</w:t>
-      </w:r>
-      <w:r>
-        <w:rPr>
-          <w:lang w:eastAsia="ja-JP"/>
-        </w:rPr>
-        <w:t>次）』</w:t>
-      </w:r>
-      <w:r>
-        <w:rPr>
-          <w:lang w:eastAsia="ja-JP"/>
-        </w:rPr>
-        <w:t>47</w:t>
-      </w:r>
-      <w:r>
-        <w:rPr>
-          <w:lang w:eastAsia="ja-JP"/>
-        </w:rPr>
-        <w:t>号、</w:t>
-      </w:r>
-      <w:r>
-        <w:rPr>
-          <w:lang w:eastAsia="ja-JP"/>
-        </w:rPr>
-        <w:t>1980</w:t>
-      </w:r>
-      <w:r>
-        <w:rPr>
-          <w:lang w:eastAsia="ja-JP"/>
-        </w:rPr>
-        <w:t>年</w:t>
-      </w:r>
-      <w:r>
-        <w:rPr>
-          <w:lang w:eastAsia="ja-JP"/>
-        </w:rPr>
-        <w:t>4</w:t>
-      </w:r>
-      <w:r>
-        <w:rPr>
-          <w:lang w:eastAsia="ja-JP"/>
-        </w:rPr>
-        <w:t>月、</w:t>
-      </w:r>
-      <w:r>
-        <w:rPr>
-          <w:lang w:eastAsia="ja-JP"/>
-        </w:rPr>
-        <w:t>11</w:t>
-      </w:r>
-      <w:r>
-        <w:rPr>
-          <w:lang w:eastAsia="ja-JP"/>
-        </w:rPr>
-        <w:t>頁。</w:t>
-      </w:r>
-    </w:p>
-    <w:p>
-      <w:pPr>
-        <w:pStyle w:val="15"/>
-        <w:ind w:left="270" w:hanging="270"/>
-        <w:rPr>
-          <w:lang w:eastAsia="ja-JP"/>
-        </w:rPr>
-      </w:pPr>
-    </w:p>
-    <w:p>
-      <w:pPr>
-        <w:pStyle w:val="15"/>
-        <w:ind w:left="270" w:hanging="270"/>
-        <w:rPr>
-          <w:lang w:eastAsia="ja-JP"/>
-        </w:rPr>
-      </w:pPr>
-    </w:p>
-    <w:p>
-      <w:pPr>
-        <w:pStyle w:val="15"/>
-        <w:ind w:left="270" w:hanging="270"/>
-        <w:rPr>
-          <w:lang w:eastAsia="ja-JP"/>
-        </w:rPr>
-      </w:pPr>
     </w:p>
     <w:p>
       <w:pPr>
@@ -11484,14 +11465,12 @@
           <w:lang w:val="fr-FR"/>
         </w:rPr>
       </w:pPr>
-      <w:proofErr w:type="spellStart"/>
       <w:r>
         <w:rPr>
           <w:rFonts w:hint="eastAsia"/>
         </w:rPr>
         <w:t>参考文献</w:t>
       </w:r>
-      <w:proofErr w:type="spellEnd"/>
     </w:p>
     <w:p>
       <w:pPr>
@@ -12916,14 +12895,304 @@
       <w:pPr>
         <w:pStyle w:val="af9"/>
       </w:pPr>
-      <w:proofErr w:type="spellStart"/>
       <w:r>
         <w:rPr>
           <w:rFonts w:hint="eastAsia"/>
         </w:rPr>
         <w:t>謝辞</w:t>
       </w:r>
-      <w:proofErr w:type="spellEnd"/>
+    </w:p>
+  </w:endnote>
+  <w:endnote w:id="58">
+    <w:p>
+      <w:pPr>
+        <w:pStyle w:val="15"/>
+        <w:ind w:left="270" w:hanging="270"/>
+        <w:rPr>
+          <w:lang w:eastAsia="ja-JP"/>
+        </w:rPr>
+      </w:pPr>
+      <w:r>
+        <w:rPr>
+          <w:rStyle w:val="14"/>
+          <w:szCs w:val="18"/>
+        </w:rPr>
+        <w:endnoteRef/>
+      </w:r>
+      <w:r>
+        <w:rPr>
+          <w:lang w:eastAsia="ja-JP"/>
+        </w:rPr>
+        <w:t xml:space="preserve">  </w:t>
+      </w:r>
+      <w:r>
+        <w:rPr>
+          <w:lang w:eastAsia="ja-JP"/>
+        </w:rPr>
+        <w:t>前掲書、</w:t>
+      </w:r>
+      <w:r>
+        <w:rPr>
+          <w:lang w:eastAsia="ja-JP"/>
+        </w:rPr>
+        <w:t>12</w:t>
+      </w:r>
+      <w:r>
+        <w:rPr>
+          <w:lang w:eastAsia="ja-JP"/>
+        </w:rPr>
+        <w:t>頁。</w:t>
+      </w:r>
+    </w:p>
+  </w:endnote>
+  <w:endnote w:id="59">
+    <w:p>
+      <w:pPr>
+        <w:pStyle w:val="15"/>
+        <w:ind w:left="270" w:hanging="270"/>
+        <w:rPr>
+          <w:lang w:eastAsia="ja-JP"/>
+        </w:rPr>
+      </w:pPr>
+      <w:r>
+        <w:rPr>
+          <w:rStyle w:val="14"/>
+          <w:szCs w:val="18"/>
+        </w:rPr>
+        <w:endnoteRef/>
+      </w:r>
+      <w:r>
+        <w:rPr>
+          <w:lang w:eastAsia="ja-JP"/>
+        </w:rPr>
+        <w:t xml:space="preserve">  </w:t>
+      </w:r>
+      <w:r>
+        <w:rPr>
+          <w:lang w:eastAsia="ja-JP"/>
+        </w:rPr>
+        <w:t>同書。</w:t>
+      </w:r>
+    </w:p>
+  </w:endnote>
+  <w:endnote w:id="60">
+    <w:p>
+      <w:pPr>
+        <w:pStyle w:val="15"/>
+        <w:ind w:left="270" w:hanging="270"/>
+        <w:rPr>
+          <w:lang w:eastAsia="ja-JP"/>
+        </w:rPr>
+      </w:pPr>
+      <w:r>
+        <w:rPr>
+          <w:rStyle w:val="14"/>
+          <w:szCs w:val="18"/>
+        </w:rPr>
+        <w:endnoteRef/>
+      </w:r>
+      <w:r>
+        <w:rPr>
+          <w:lang w:eastAsia="ja-JP"/>
+        </w:rPr>
+        <w:t xml:space="preserve">  </w:t>
+      </w:r>
+      <w:r>
+        <w:rPr>
+          <w:rFonts w:ascii="ＭＳ 明朝" w:hAnsi="ＭＳ 明朝"/>
+          <w:lang w:eastAsia="ja-JP"/>
+        </w:rPr>
+        <w:t>前掲書</w:t>
+      </w:r>
+      <w:r>
+        <w:rPr>
+          <w:lang w:eastAsia="ja-JP"/>
+        </w:rPr>
+        <w:t>、</w:t>
+      </w:r>
+      <w:r>
+        <w:rPr>
+          <w:lang w:eastAsia="ja-JP"/>
+        </w:rPr>
+        <w:t>22</w:t>
+      </w:r>
+      <w:r>
+        <w:rPr>
+          <w:lang w:eastAsia="ja-JP"/>
+        </w:rPr>
+        <w:t>頁。</w:t>
+      </w:r>
+    </w:p>
+  </w:endnote>
+  <w:endnote w:id="61">
+    <w:p>
+      <w:pPr>
+        <w:pStyle w:val="15"/>
+        <w:ind w:left="270" w:hanging="270"/>
+        <w:rPr>
+          <w:lang w:eastAsia="ja-JP"/>
+        </w:rPr>
+      </w:pPr>
+      <w:r>
+        <w:rPr>
+          <w:rStyle w:val="14"/>
+          <w:szCs w:val="18"/>
+        </w:rPr>
+        <w:endnoteRef/>
+      </w:r>
+      <w:r>
+        <w:rPr>
+          <w:rFonts w:eastAsiaTheme="minorEastAsia"/>
+          <w:lang w:eastAsia="ja-JP"/>
+        </w:rPr>
+        <w:t xml:space="preserve">  </w:t>
+      </w:r>
+      <w:r>
+        <w:rPr>
+          <w:rFonts w:ascii="ＭＳ 明朝" w:hAnsi="ＭＳ 明朝"/>
+          <w:lang w:eastAsia="ja-JP"/>
+        </w:rPr>
+        <w:t>前掲書、</w:t>
+      </w:r>
+      <w:r>
+        <w:rPr>
+          <w:lang w:eastAsia="ja-JP"/>
+        </w:rPr>
+        <w:t>13</w:t>
+      </w:r>
+      <w:r>
+        <w:rPr>
+          <w:rFonts w:ascii="ＭＳ 明朝" w:hAnsi="ＭＳ 明朝"/>
+          <w:lang w:eastAsia="ja-JP"/>
+        </w:rPr>
+        <w:t>頁。</w:t>
+      </w:r>
+    </w:p>
+  </w:endnote>
+  <w:endnote w:id="62">
+    <w:p>
+      <w:pPr>
+        <w:pStyle w:val="15"/>
+        <w:ind w:left="270" w:hanging="270"/>
+        <w:rPr>
+          <w:lang w:eastAsia="ja-JP"/>
+        </w:rPr>
+      </w:pPr>
+      <w:r>
+        <w:rPr>
+          <w:rStyle w:val="14"/>
+          <w:szCs w:val="18"/>
+        </w:rPr>
+        <w:endnoteRef/>
+      </w:r>
+      <w:r>
+        <w:rPr>
+          <w:lang w:eastAsia="ja-JP"/>
+        </w:rPr>
+        <w:t xml:space="preserve">  </w:t>
+      </w:r>
+      <w:r>
+        <w:rPr>
+          <w:lang w:eastAsia="ja-JP"/>
+        </w:rPr>
+        <w:t>田中「大尾のこと」、前掲書、</w:t>
+      </w:r>
+      <w:r>
+        <w:rPr>
+          <w:lang w:eastAsia="ja-JP"/>
+        </w:rPr>
+        <w:t>218</w:t>
+      </w:r>
+      <w:r>
+        <w:rPr>
+          <w:lang w:eastAsia="ja-JP"/>
+        </w:rPr>
+        <w:t>頁。</w:t>
+      </w:r>
+    </w:p>
+  </w:endnote>
+  <w:endnote w:id="63">
+    <w:p>
+      <w:pPr>
+        <w:pStyle w:val="15"/>
+        <w:ind w:left="270" w:hanging="270"/>
+        <w:rPr>
+          <w:lang w:eastAsia="ja-JP"/>
+        </w:rPr>
+      </w:pPr>
+      <w:r>
+        <w:rPr>
+          <w:rStyle w:val="14"/>
+          <w:szCs w:val="18"/>
+        </w:rPr>
+        <w:endnoteRef/>
+      </w:r>
+      <w:r>
+        <w:rPr>
+          <w:lang w:eastAsia="ja-JP"/>
+        </w:rPr>
+        <w:t xml:space="preserve">  </w:t>
+      </w:r>
+      <w:r>
+        <w:rPr>
+          <w:lang w:eastAsia="ja-JP"/>
+        </w:rPr>
+        <w:t>田中「北川はぼくに」、前掲書、</w:t>
+      </w:r>
+      <w:r>
+        <w:rPr>
+          <w:lang w:eastAsia="ja-JP"/>
+        </w:rPr>
+        <w:t>56</w:t>
+      </w:r>
+      <w:r>
+        <w:rPr>
+          <w:lang w:eastAsia="ja-JP"/>
+        </w:rPr>
+        <w:t>頁。</w:t>
+      </w:r>
+    </w:p>
+  </w:endnote>
+  <w:endnote w:id="64">
+    <w:p>
+      <w:pPr>
+        <w:pStyle w:val="15"/>
+        <w:ind w:left="270" w:hanging="270"/>
+        <w:rPr>
+          <w:lang w:eastAsia="ja-JP"/>
+        </w:rPr>
+      </w:pPr>
+      <w:r>
+        <w:rPr>
+          <w:rStyle w:val="14"/>
+          <w:szCs w:val="18"/>
+        </w:rPr>
+        <w:endnoteRef/>
+      </w:r>
+      <w:r>
+        <w:rPr>
+          <w:lang w:eastAsia="ja-JP"/>
+        </w:rPr>
+        <w:t xml:space="preserve">  </w:t>
+      </w:r>
+      <w:r>
+        <w:rPr>
+          <w:lang w:eastAsia="ja-JP"/>
+        </w:rPr>
+        <w:t>田中「ポロポロ」、前掲書、</w:t>
+      </w:r>
+      <w:r>
+        <w:rPr>
+          <w:lang w:eastAsia="ja-JP"/>
+        </w:rPr>
+        <w:t>14</w:t>
+      </w:r>
+      <w:r>
+        <w:rPr>
+          <w:lang w:eastAsia="ja-JP"/>
+        </w:rPr>
+        <w:t>頁。</w:t>
+      </w:r>
     </w:p>
   </w:endnote>
   <w:endnote w:id="65">
@@ -15844,7 +16113,7 @@
 </file>
 
 <file path=customXml/itemProps1.xml><?xml version="1.0" encoding="utf-8"?>
-<ds:datastoreItem xmlns:ds="http://schemas.openxmlformats.org/officeDocument/2006/customXml" ds:itemID="{5C327AA7-063A-459D-A088-9FCBBCE89D56}">
+<ds:datastoreItem xmlns:ds="http://schemas.openxmlformats.org/officeDocument/2006/customXml" ds:itemID="{05DA12CD-AE45-4B17-8D48-CEC448EB323F}">
   <ds:schemaRefs>
     <ds:schemaRef ds:uri="http://schemas.openxmlformats.org/officeDocument/2006/bibliography"/>
   </ds:schemaRefs>

</xml_diff>

<commit_message>
Deleting refs and creating a ref file.
</commit_message>
<xml_diff>
--- a/2020/submit_ver_2020_printedversion.docx
+++ b/2020/submit_ver_2020_printedversion.docx
@@ -8420,6 +8420,7 @@
       <w:pPr>
         <w:ind w:firstLine="200"/>
         <w:rPr>
+          <w:rFonts w:hint="eastAsia"/>
           <w:lang w:eastAsia="ja-JP"/>
         </w:rPr>
       </w:pPr>
@@ -8441,6 +8442,13 @@
         </w:rPr>
         <w:t>われている「言葉」に対して、語り手が反駁している。引用の後半では、さらに反駁が繰りかえされ、語り手の言及する「北川」もまた、「世間」の考えとは異なる立ち位置にいることが強調されている。</w:t>
       </w:r>
+      <w:r>
+        <w:rPr>
+          <w:rFonts w:hint="eastAsia"/>
+          <w:lang w:eastAsia="ja-JP"/>
+        </w:rPr>
+        <w:t>語り手は「世間」の「言葉」に対して批判的な態度をとっている。</w:t>
+      </w:r>
     </w:p>
     <w:p>
       <w:pPr>
@@ -8451,6 +8459,86 @@
       </w:pPr>
       <w:r>
         <w:rPr>
+          <w:rFonts w:hint="eastAsia"/>
+          <w:lang w:eastAsia="ja-JP"/>
+        </w:rPr>
+        <w:t>「世間」の「言葉」に対して、</w:t>
+      </w:r>
+      <w:r>
+        <w:rPr>
+          <w:lang w:eastAsia="ja-JP"/>
+        </w:rPr>
+        <w:t>「言葉は、自分の思いをのべることしかできない」</w:t>
+      </w:r>
+      <w:r>
+        <w:rPr>
+          <w:rFonts w:hint="eastAsia"/>
+          <w:lang w:eastAsia="ja-JP"/>
+        </w:rPr>
+        <w:t>で言われているような「自分」の「言葉」も、上の</w:t>
+      </w:r>
+      <w:r>
+        <w:rPr>
+          <w:rFonts w:hint="eastAsia"/>
+          <w:lang w:eastAsia="ja-JP"/>
+        </w:rPr>
+        <w:t>2</w:t>
+      </w:r>
+      <w:r>
+        <w:rPr>
+          <w:rFonts w:hint="eastAsia"/>
+          <w:lang w:eastAsia="ja-JP"/>
+        </w:rPr>
+        <w:t>つの引用箇所によってその意味は明らかになる。語り手は、</w:t>
+      </w:r>
+      <w:r>
+        <w:rPr>
+          <w:lang w:eastAsia="ja-JP"/>
+        </w:rPr>
+        <w:t>敗戦について「</w:t>
+      </w:r>
+      <w:r>
+        <w:rPr>
+          <w:em w:val="comma"/>
+          <w:lang w:eastAsia="ja-JP"/>
+        </w:rPr>
+        <w:t>だれだって</w:t>
+      </w:r>
+      <w:r>
+        <w:rPr>
+          <w:lang w:eastAsia="ja-JP"/>
+        </w:rPr>
+        <w:t>そうかもしれないが、ぼくはなんともおもわなかった」と</w:t>
+      </w:r>
+      <w:r>
+        <w:rPr>
+          <w:rFonts w:hint="eastAsia"/>
+          <w:lang w:eastAsia="ja-JP"/>
+        </w:rPr>
+        <w:t>述べているように</w:t>
+      </w:r>
+      <w:r>
+        <w:rPr>
+          <w:lang w:eastAsia="ja-JP"/>
+        </w:rPr>
+        <w:t>、「世間」と</w:t>
+      </w:r>
+      <w:r>
+        <w:rPr>
+          <w:rFonts w:hint="eastAsia"/>
+          <w:lang w:eastAsia="ja-JP"/>
+        </w:rPr>
+        <w:t>対立する立場をと</w:t>
+      </w:r>
+      <w:r>
+        <w:rPr>
+          <w:rFonts w:hint="eastAsia"/>
+          <w:lang w:eastAsia="ja-JP"/>
+        </w:rPr>
+        <w:t>り、その時の自己の考えこそ「自分」の「言葉」なのだ。</w:t>
+      </w:r>
+      <w:r>
+        <w:rPr>
           <w:lang w:eastAsia="ja-JP"/>
         </w:rPr>
         <w:t>ここまでの分析から、「言葉」は「世間」と「自分」</w:t>
@@ -8472,32 +8560,113 @@
         <w:rPr>
           <w:lang w:eastAsia="ja-JP"/>
         </w:rPr>
-        <w:t>つの類型</w:t>
-      </w:r>
-      <w:r>
-        <w:rPr>
-          <w:lang w:eastAsia="ja-JP"/>
-        </w:rPr>
-        <w:t>によって構成されていることが明らかになる。前者に分類される「言葉」は、祈りにおける「世間の言葉」や敗戦で「だれだってある感慨をもち、思い入れの顔つきや言葉にもなる」と言われているような、語り手が終始批判している類型の「言葉」だ。後者は、祈りでの「言葉は、自分の思いをのべることしかできない」や敗戦について「</w:t>
-      </w:r>
-      <w:r>
-        <w:rPr>
-          <w:em w:val="comma"/>
-          <w:lang w:eastAsia="ja-JP"/>
-        </w:rPr>
-        <w:t>だれだって</w:t>
-      </w:r>
-      <w:r>
-        <w:rPr>
-          <w:lang w:eastAsia="ja-JP"/>
-        </w:rPr>
-        <w:t>そうかもしれないが、ぼくはなんともおもわなかった」と言われているような、語り手が「世間」と対立する主体的な自己の想念を表現するものだ。</w:t>
-      </w:r>
-      <w:r>
-        <w:rPr>
-          <w:lang w:eastAsia="ja-JP"/>
-        </w:rPr>
-        <w:t>ここで注意すべきなのは、異言「ポロポロ」を唱えていた作中の独立教会が周囲から疎まれていたこと、そして異言「ポロポロ」は「からだがふるえ、涙がでて、もうどうにもとまらなく、ポロポロ始まってしまう</w:t>
+        <w:t>つの</w:t>
+      </w:r>
+      <w:r>
+        <w:rPr>
+          <w:rFonts w:hint="eastAsia"/>
+          <w:lang w:eastAsia="ja-JP"/>
+        </w:rPr>
+        <w:t>対</w:t>
+      </w:r>
+      <w:r>
+        <w:rPr>
+          <w:lang w:eastAsia="ja-JP"/>
+        </w:rPr>
+        <w:t>によって構成されていることが明らかに</w:t>
+      </w:r>
+      <w:r>
+        <w:rPr>
+          <w:rFonts w:hint="eastAsia"/>
+          <w:lang w:eastAsia="ja-JP"/>
+        </w:rPr>
+        <w:t>なった</w:t>
+      </w:r>
+      <w:r>
+        <w:rPr>
+          <w:lang w:eastAsia="ja-JP"/>
+        </w:rPr>
+        <w:t>。</w:t>
+      </w:r>
+      <w:r>
+        <w:rPr>
+          <w:rFonts w:hint="eastAsia"/>
+          <w:lang w:eastAsia="ja-JP"/>
+        </w:rPr>
+        <w:t>両者は批判する主体と批判の対象</w:t>
+      </w:r>
+      <w:r>
+        <w:rPr>
+          <w:rFonts w:hint="eastAsia"/>
+          <w:lang w:eastAsia="ja-JP"/>
+        </w:rPr>
+        <w:t>とも換言できる。</w:t>
+      </w:r>
+    </w:p>
+    <w:p>
+      <w:pPr>
+        <w:ind w:firstLine="200"/>
+        <w:rPr>
+          <w:lang w:eastAsia="ja-JP"/>
+        </w:rPr>
+      </w:pPr>
+      <w:r>
+        <w:rPr>
+          <w:lang w:eastAsia="ja-JP"/>
+        </w:rPr>
+        <w:t>異言「ポロポロ」</w:t>
+      </w:r>
+      <w:r>
+        <w:rPr>
+          <w:rFonts w:hint="eastAsia"/>
+          <w:lang w:eastAsia="ja-JP"/>
+        </w:rPr>
+        <w:t>の意味を改めて考えてみるのであれば、この主体と対象の対を否定形で示す</w:t>
+      </w:r>
+      <w:r>
+        <w:rPr>
+          <w:rFonts w:hint="eastAsia"/>
+          <w:lang w:eastAsia="ja-JP"/>
+        </w:rPr>
+        <w:t>点に注意したい。</w:t>
+      </w:r>
+      <w:r>
+        <w:rPr>
+          <w:lang w:eastAsia="ja-JP"/>
+        </w:rPr>
+        <w:t>異言「ポロポロ」</w:t>
+      </w:r>
+      <w:r>
+        <w:rPr>
+          <w:lang w:eastAsia="ja-JP"/>
+        </w:rPr>
+        <w:t>を唱えていた作中の独立教会が周囲から疎まれていたこと</w:t>
+      </w:r>
+      <w:r>
+        <w:rPr>
+          <w:rFonts w:hint="eastAsia"/>
+          <w:lang w:eastAsia="ja-JP"/>
+        </w:rPr>
+        <w:t>や</w:t>
+      </w:r>
+      <w:r>
+        <w:rPr>
+          <w:lang w:eastAsia="ja-JP"/>
+        </w:rPr>
+        <w:t>異言「ポロポロ」</w:t>
+      </w:r>
+      <w:r>
+        <w:rPr>
+          <w:rFonts w:hint="eastAsia"/>
+          <w:lang w:eastAsia="ja-JP"/>
+        </w:rPr>
+        <w:t>を唱えるとき</w:t>
+      </w:r>
+      <w:r>
+        <w:rPr>
+          <w:lang w:eastAsia="ja-JP"/>
+        </w:rPr>
+        <w:t>「からだがふるえ、涙がでて、もうどうにもとまらなく、ポロポロ始まってしまう</w:t>
       </w:r>
       <w:r>
         <w:rPr>
@@ -8509,7 +8678,26 @@
         <w:rPr>
           <w:lang w:eastAsia="ja-JP"/>
         </w:rPr>
-        <w:t>」ような自己による統御を逸脱した状態を生み出すことだ。つまり、異言「ポロポロ」は、単に言葉ならざるものではなく、「世間」や「自分」にも属していない状態を生み出す効果</w:t>
+        <w:t>」よう</w:t>
+      </w:r>
+      <w:r>
+        <w:rPr>
+          <w:rFonts w:hint="eastAsia"/>
+          <w:lang w:eastAsia="ja-JP"/>
+        </w:rPr>
+        <w:t>に、</w:t>
+      </w:r>
+      <w:r>
+        <w:rPr>
+          <w:lang w:eastAsia="ja-JP"/>
+        </w:rPr>
+        <w:t>自己による統御を逸脱した状態を生み出すことだ。</w:t>
+      </w:r>
+      <w:r>
+        <w:rPr>
+          <w:lang w:eastAsia="ja-JP"/>
+        </w:rPr>
+        <w:t>つまり、異言「ポロポロ」は、単に言葉ならざるものではなく、「世間」や「自分」にも属していない状態を生み出す効果</w:t>
       </w:r>
       <w:r>
         <w:rPr>
@@ -8921,7 +9109,15 @@
           <w:rFonts w:hint="eastAsia"/>
           <w:lang w:eastAsia="ja-JP"/>
         </w:rPr>
-        <w:t>異言を発するようになるまで居場所を変えていく</w:t>
+        <w:t>異言を発するようになるまで居場所を変えて</w:t>
+      </w:r>
+      <w:r>
+        <w:rPr>
+          <w:rFonts w:hint="eastAsia"/>
+          <w:lang w:eastAsia="ja-JP"/>
+        </w:rPr>
+        <w:lastRenderedPageBreak/>
+        <w:t>いく</w:t>
       </w:r>
       <w:r>
         <w:rPr>
@@ -8956,15 +9152,7 @@
           <w:rFonts w:hint="eastAsia"/>
           <w:lang w:eastAsia="ja-JP"/>
         </w:rPr>
-        <w:t>つの結び</w:t>
-      </w:r>
-      <w:r>
-        <w:rPr>
-          <w:rFonts w:hint="eastAsia"/>
-          <w:lang w:eastAsia="ja-JP"/>
-        </w:rPr>
-        <w:lastRenderedPageBreak/>
-        <w:t>つきは、「ポロポロ」の末尾の段落の解釈</w:t>
+        <w:t>つの結びつきは、「ポロポロ」の末尾の段落の解釈</w:t>
       </w:r>
       <w:r>
         <w:rPr>
@@ -9870,14 +10058,7 @@
           <w:rFonts w:hint="eastAsia"/>
           <w:lang w:eastAsia="ja-JP"/>
         </w:rPr>
-        <w:t>の「体裁」として作られた部分に注目し、「世間」と「自分」からの逸脱</w:t>
-      </w:r>
-      <w:r>
-        <w:rPr>
-          <w:rFonts w:hint="eastAsia"/>
-          <w:lang w:eastAsia="ja-JP"/>
-        </w:rPr>
-        <w:t>を示す語句として使用されているというこれまでの研究ではほとんど示されてこなかっ</w:t>
+        <w:t>の「体裁」として作られた部分に注目し、「世間」と「自分」</w:t>
       </w:r>
       <w:r>
         <w:rPr>
@@ -9885,7 +10066,14 @@
           <w:lang w:eastAsia="ja-JP"/>
         </w:rPr>
         <w:lastRenderedPageBreak/>
-        <w:t>た点を指摘し</w:t>
+        <w:t>からの逸脱</w:t>
+      </w:r>
+      <w:r>
+        <w:rPr>
+          <w:rFonts w:hint="eastAsia"/>
+          <w:lang w:eastAsia="ja-JP"/>
+        </w:rPr>
+        <w:t>を示す語句として使用されているというこれまでの研究ではほとんど示されてこなかった点を指摘し</w:t>
       </w:r>
       <w:r>
         <w:rPr>
@@ -11977,13 +12165,7 @@
         <w:rPr>
           <w:lang w:eastAsia="ja-JP"/>
         </w:rPr>
-        <w:t>富岡幸一郎</w:t>
-      </w:r>
-      <w:r>
-        <w:rPr>
-          <w:lang w:eastAsia="ja-JP"/>
-        </w:rPr>
-        <w:t>「祈りの言葉のリレー</w:t>
+        <w:t>富岡幸一郎「祈りの言葉のリレー</w:t>
       </w:r>
       <w:r>
         <w:rPr>
@@ -13228,49 +13410,7 @@
           <w:rFonts w:hint="eastAsia"/>
           <w:lang w:eastAsia="ja-JP"/>
         </w:rPr>
-        <w:t>ジェラール・ジュネットは物語の形式と内容（物語言説と物語内容）に加えて、物語を語り手と読み手のコミュニケーションとしてとらえ、時間・視点・語り手の特定（誰が語っているのか）という観点からの小説の読解方法を提示した。これに従うと、</w:t>
-      </w:r>
-      <w:r>
-        <w:rPr>
-          <w:rFonts w:hint="eastAsia"/>
-          <w:lang w:eastAsia="ja-JP"/>
-        </w:rPr>
-        <w:t>「ポロポロ」は</w:t>
-      </w:r>
-      <w:r>
-        <w:rPr>
-          <w:rFonts w:hint="eastAsia"/>
-          <w:lang w:eastAsia="ja-JP"/>
-        </w:rPr>
-        <w:t>回想と語りの時点の現在を行き来する典型的な錯時法</w:t>
-      </w:r>
-      <w:r>
-        <w:rPr>
-          <w:rFonts w:hint="eastAsia"/>
-          <w:lang w:eastAsia="ja-JP"/>
-        </w:rPr>
-        <w:t>が用いられ</w:t>
-      </w:r>
-      <w:r>
-        <w:rPr>
-          <w:rFonts w:hint="eastAsia"/>
-          <w:lang w:eastAsia="ja-JP"/>
-        </w:rPr>
-        <w:t>、一人称</w:t>
-      </w:r>
-      <w:r>
-        <w:rPr>
-          <w:rFonts w:hint="eastAsia"/>
-          <w:lang w:eastAsia="ja-JP"/>
-        </w:rPr>
-        <w:t>に</w:t>
-      </w:r>
-      <w:r>
-        <w:rPr>
-          <w:rFonts w:hint="eastAsia"/>
-          <w:lang w:eastAsia="ja-JP"/>
-        </w:rPr>
-        <w:t>内的焦点化され（視点）、語りの審級は「ぼく」にある（語り手の特定）。本論では、錯時法のうち、最も目立った特徴である黙説法について論じる。なお、ジュネットの物語論の概要については</w:t>
+        <w:t>ジェラール・ジュネットは物語の形式と内容（物語言説と物語内容）に加えて、物語を語り手と読み手のコミュニケーションとしてとらえ、時間・視点・語り手の特定（誰が語っているのか）という観点からの小説の読解方法を提示した。これに従うと、「ポロポロ」は回想と語りの時点の現在を行き来する典型的な錯時法が用いられ、一人称に内的焦点化され（視点）、語りの審級は「ぼく」にある（語り手の特定）。本論では、錯時法のうち、最も目立った特徴である黙説法について論じる。なお、ジュネットの物語論の概要については</w:t>
       </w:r>
       <w:r>
         <w:rPr>
@@ -13879,13 +14019,7 @@
         <w:rPr>
           <w:lang w:eastAsia="ja-JP"/>
         </w:rPr>
-        <w:t>だった。</w:t>
-      </w:r>
-      <w:r>
-        <w:rPr>
-          <w:lang w:eastAsia="ja-JP"/>
-        </w:rPr>
-        <w:t>翻訳作品</w:t>
+        <w:t>だった。翻訳作品</w:t>
       </w:r>
       <w:r>
         <w:rPr>
@@ -14619,21 +14753,7 @@
           <w:rFonts w:hint="eastAsia"/>
           <w:lang w:eastAsia="ja-JP"/>
         </w:rPr>
-        <w:t>ただし、大規模農家の解体や小規模農家の統合などの影響を考えると、一般化できる結論ではない。しかし、本論の</w:t>
-      </w:r>
-      <w:r>
-        <w:rPr>
-          <w:rFonts w:hint="eastAsia"/>
-          <w:lang w:eastAsia="ja-JP"/>
-        </w:rPr>
-        <w:t>主旨</w:t>
-      </w:r>
-      <w:r>
-        <w:rPr>
-          <w:rFonts w:hint="eastAsia"/>
-          <w:lang w:eastAsia="ja-JP"/>
-        </w:rPr>
-        <w:t>は作付面積が戦時中に増えた農家は存在していた可能性が高いという点にある。</w:t>
+        <w:t>ただし、大規模農家の解体や小規模農家の統合などの影響を考えると、一般化できる結論ではない。しかし、本論の主旨は作付面積が戦時中に増えた農家は存在していた可能性が高いという点にある。</w:t>
       </w:r>
     </w:p>
   </w:endnote>
@@ -14766,9 +14886,11 @@
       </w:r>
       <w:r>
         <w:rPr>
-          <w:lang w:eastAsia="ja-JP"/>
-        </w:rPr>
-        <w:t> —— </w:t>
+          <w:rFonts w:ascii="ＭＳ 明朝" w:hAnsi="ＭＳ 明朝"/>
+          <w:spacing w:val="-4"/>
+          <w:lang w:eastAsia="ja-JP"/>
+        </w:rPr>
+        <w:t>————</w:t>
       </w:r>
       <w:r>
         <w:rPr>
@@ -15331,7 +15453,15 @@
           <w:rFonts w:hint="eastAsia"/>
           <w:lang w:eastAsia="ja-JP"/>
         </w:rPr>
-        <w:t>例えば、以下を参照のこと。田中小実昌</w:t>
+        <w:t>例えば、以下を参照のこと。</w:t>
+      </w:r>
+      <w:bookmarkStart w:id="1" w:name="_Hlk40336359"/>
+      <w:r>
+        <w:rPr>
+          <w:rFonts w:hint="eastAsia"/>
+          <w:lang w:eastAsia="ja-JP"/>
+        </w:rPr>
+        <w:t>田中小実昌</w:t>
       </w:r>
       <w:r>
         <w:rPr>
@@ -15417,34 +15547,26 @@
           <w:shd w:val="clear" w:color="auto" w:fill="FFFFFF"/>
           <w:lang w:eastAsia="ja-JP"/>
         </w:rPr>
-        <w:t>年</w:t>
-      </w:r>
-      <w:r>
-        <w:rPr>
-          <w:rFonts w:ascii="Arial" w:hAnsi="Arial" w:cs="Arial" w:hint="eastAsia"/>
+        <w:t>年、</w:t>
+      </w:r>
+      <w:r>
+        <w:rPr>
           <w:szCs w:val="18"/>
           <w:shd w:val="clear" w:color="auto" w:fill="FFFFFF"/>
           <w:lang w:eastAsia="ja-JP"/>
         </w:rPr>
-        <w:t>、</w:t>
-      </w:r>
-      <w:r>
-        <w:rPr>
+        <w:t>124-141</w:t>
+      </w:r>
+      <w:r>
+        <w:rPr>
+          <w:rFonts w:ascii="ＭＳ 明朝" w:hAnsi="ＭＳ 明朝" w:cs="Arial" w:hint="eastAsia"/>
           <w:szCs w:val="18"/>
           <w:shd w:val="clear" w:color="auto" w:fill="FFFFFF"/>
           <w:lang w:eastAsia="ja-JP"/>
         </w:rPr>
-        <w:t>124-141</w:t>
-      </w:r>
-      <w:r>
-        <w:rPr>
-          <w:rFonts w:ascii="ＭＳ 明朝" w:hAnsi="ＭＳ 明朝" w:cs="Arial" w:hint="eastAsia"/>
-          <w:szCs w:val="18"/>
-          <w:shd w:val="clear" w:color="auto" w:fill="FFFFFF"/>
-          <w:lang w:eastAsia="ja-JP"/>
-        </w:rPr>
         <w:t>頁。</w:t>
       </w:r>
+      <w:bookmarkEnd w:id="1"/>
     </w:p>
     <w:p>
       <w:pPr>
@@ -15460,29 +15582,26 @@
     </w:p>
     <w:p>
       <w:pPr>
+        <w:pStyle w:val="af9"/>
         <w:ind w:firstLine="181"/>
         <w:rPr>
-          <w:rFonts w:eastAsia="ＭＳ ゴシック"/>
-          <w:b/>
-          <w:sz w:val="18"/>
-          <w:szCs w:val="18"/>
-          <w:lang w:val="fr-FR" w:eastAsia="x-none"/>
-        </w:rPr>
-      </w:pPr>
-      <w:r>
-        <w:rPr>
-          <w:rFonts w:eastAsia="ＭＳ ゴシック" w:hint="eastAsia"/>
-          <w:b/>
-          <w:sz w:val="18"/>
-          <w:szCs w:val="18"/>
-          <w:lang w:val="x-none" w:eastAsia="x-none"/>
+          <w:sz w:val="18"/>
+          <w:szCs w:val="18"/>
+          <w:lang w:val="fr-FR"/>
+        </w:rPr>
+      </w:pPr>
+      <w:r>
+        <w:rPr>
+          <w:rFonts w:hint="eastAsia"/>
+          <w:sz w:val="18"/>
+          <w:szCs w:val="18"/>
         </w:rPr>
         <w:t>参考文献</w:t>
       </w:r>
     </w:p>
     <w:p>
       <w:pPr>
-        <w:ind w:left="102" w:firstLine="180"/>
+        <w:ind w:left="180" w:hangingChars="100" w:hanging="180"/>
         <w:rPr>
           <w:sz w:val="18"/>
           <w:szCs w:val="18"/>
@@ -15517,7 +15636,7 @@
     </w:p>
     <w:p>
       <w:pPr>
-        <w:ind w:left="102" w:firstLine="180"/>
+        <w:ind w:left="180" w:hangingChars="100" w:hanging="180"/>
         <w:rPr>
           <w:rFonts w:ascii="ＭＳ 明朝" w:eastAsia="DengXian" w:hAnsi="ＭＳ 明朝" w:cs="ＭＳ 明朝"/>
           <w:sz w:val="18"/>
@@ -15605,7 +15724,7 @@
     </w:p>
     <w:p>
       <w:pPr>
-        <w:ind w:left="102" w:firstLine="180"/>
+        <w:ind w:left="180" w:hangingChars="100" w:hanging="180"/>
         <w:rPr>
           <w:rFonts w:ascii="ＭＳ 明朝" w:eastAsia="DengXian" w:hAnsi="ＭＳ 明朝"/>
           <w:sz w:val="18"/>
@@ -15720,7 +15839,7 @@
     </w:p>
     <w:p>
       <w:pPr>
-        <w:ind w:left="102" w:firstLine="180"/>
+        <w:ind w:left="180" w:hangingChars="100" w:hanging="180"/>
         <w:rPr>
           <w:sz w:val="18"/>
           <w:szCs w:val="18"/>
@@ -15809,7 +15928,7 @@
     </w:p>
     <w:p>
       <w:pPr>
-        <w:ind w:left="102" w:firstLine="180"/>
+        <w:ind w:left="180" w:hangingChars="100" w:hanging="180"/>
         <w:rPr>
           <w:rFonts w:eastAsiaTheme="minorEastAsia"/>
           <w:sz w:val="18"/>
@@ -15894,7 +16013,7 @@
     </w:p>
     <w:p>
       <w:pPr>
-        <w:ind w:left="102" w:firstLine="180"/>
+        <w:ind w:left="180" w:hangingChars="100" w:hanging="180"/>
         <w:rPr>
           <w:rFonts w:eastAsiaTheme="minorEastAsia"/>
           <w:sz w:val="18"/>
@@ -15970,7 +16089,7 @@
     </w:p>
     <w:p>
       <w:pPr>
-        <w:ind w:left="102" w:firstLine="180"/>
+        <w:ind w:left="180" w:hangingChars="100" w:hanging="180"/>
         <w:rPr>
           <w:sz w:val="18"/>
           <w:szCs w:val="18"/>
@@ -16054,7 +16173,7 @@
     </w:p>
     <w:p>
       <w:pPr>
-        <w:ind w:left="102" w:firstLine="180"/>
+        <w:ind w:left="180" w:hangingChars="100" w:hanging="180"/>
         <w:rPr>
           <w:rFonts w:eastAsiaTheme="minorEastAsia"/>
           <w:sz w:val="18"/>
@@ -16164,7 +16283,7 @@
     </w:p>
     <w:p>
       <w:pPr>
-        <w:ind w:left="102" w:firstLine="180"/>
+        <w:ind w:left="180" w:hangingChars="100" w:hanging="180"/>
         <w:rPr>
           <w:rFonts w:ascii="ＭＳ 明朝" w:hAnsi="ＭＳ 明朝" w:cs="ＭＳ 明朝"/>
           <w:sz w:val="18"/>
@@ -16235,7 +16354,7 @@
     </w:p>
     <w:p>
       <w:pPr>
-        <w:ind w:left="102" w:firstLine="180"/>
+        <w:ind w:left="180" w:hangingChars="100" w:hanging="180"/>
         <w:rPr>
           <w:rFonts w:asciiTheme="minorEastAsia" w:eastAsiaTheme="minorEastAsia" w:hAnsiTheme="minorEastAsia"/>
           <w:sz w:val="18"/>
@@ -16288,7 +16407,7 @@
     </w:p>
     <w:p>
       <w:pPr>
-        <w:ind w:left="102" w:firstLine="180"/>
+        <w:ind w:left="180" w:hangingChars="100" w:hanging="180"/>
         <w:rPr>
           <w:rFonts w:eastAsiaTheme="minorEastAsia"/>
           <w:sz w:val="18"/>
@@ -16417,7 +16536,7 @@
     </w:p>
     <w:p>
       <w:pPr>
-        <w:ind w:left="102" w:firstLine="180"/>
+        <w:ind w:left="180" w:hangingChars="100" w:hanging="180"/>
         <w:rPr>
           <w:rFonts w:ascii="ＭＳ 明朝" w:hAnsi="ＭＳ 明朝"/>
           <w:sz w:val="18"/>
@@ -16558,7 +16677,117 @@
     </w:p>
     <w:p>
       <w:pPr>
-        <w:ind w:left="102" w:firstLine="180"/>
+        <w:ind w:left="180" w:hangingChars="100" w:hanging="180"/>
+        <w:rPr>
+          <w:rFonts w:ascii="ＭＳ 明朝" w:hAnsi="ＭＳ 明朝" w:hint="eastAsia"/>
+          <w:sz w:val="18"/>
+          <w:szCs w:val="18"/>
+          <w:lang w:eastAsia="ja-JP"/>
+        </w:rPr>
+      </w:pPr>
+      <w:r>
+        <w:rPr>
+          <w:rFonts w:ascii="ＭＳ 明朝" w:hAnsi="ＭＳ 明朝" w:hint="eastAsia"/>
+          <w:sz w:val="18"/>
+          <w:szCs w:val="18"/>
+          <w:lang w:eastAsia="ja-JP"/>
+        </w:rPr>
+        <w:t>田中小実昌「</w:t>
+      </w:r>
+      <w:r>
+        <w:rPr>
+          <w:rFonts w:ascii="ＭＳ 明朝" w:hAnsi="ＭＳ 明朝"/>
+          <w:sz w:val="18"/>
+          <w:szCs w:val="18"/>
+          <w:lang w:eastAsia="ja-JP"/>
+        </w:rPr>
+        <w:t>カント節</w:t>
+      </w:r>
+      <w:r>
+        <w:rPr>
+          <w:rFonts w:ascii="ＭＳ 明朝" w:hAnsi="ＭＳ 明朝" w:hint="eastAsia"/>
+          <w:sz w:val="18"/>
+          <w:szCs w:val="18"/>
+          <w:lang w:eastAsia="ja-JP"/>
+        </w:rPr>
+        <w:t>」『海燕』</w:t>
+      </w:r>
+      <w:r>
+        <w:rPr>
+          <w:rFonts w:ascii="ＭＳ 明朝" w:hAnsi="ＭＳ 明朝"/>
+          <w:sz w:val="18"/>
+          <w:szCs w:val="18"/>
+          <w:lang w:eastAsia="ja-JP"/>
+        </w:rPr>
+        <w:t>3</w:t>
+      </w:r>
+      <w:r>
+        <w:rPr>
+          <w:rFonts w:ascii="ＭＳ 明朝" w:hAnsi="ＭＳ 明朝" w:hint="eastAsia"/>
+          <w:sz w:val="18"/>
+          <w:szCs w:val="18"/>
+          <w:lang w:eastAsia="ja-JP"/>
+        </w:rPr>
+        <w:t>巻</w:t>
+      </w:r>
+      <w:r>
+        <w:rPr>
+          <w:rFonts w:ascii="ＭＳ 明朝" w:hAnsi="ＭＳ 明朝"/>
+          <w:sz w:val="18"/>
+          <w:szCs w:val="18"/>
+          <w:lang w:eastAsia="ja-JP"/>
+        </w:rPr>
+        <w:t>9</w:t>
+      </w:r>
+      <w:r>
+        <w:rPr>
+          <w:rFonts w:ascii="ＭＳ 明朝" w:hAnsi="ＭＳ 明朝" w:hint="eastAsia"/>
+          <w:sz w:val="18"/>
+          <w:szCs w:val="18"/>
+          <w:lang w:eastAsia="ja-JP"/>
+        </w:rPr>
+        <w:t>号、</w:t>
+      </w:r>
+      <w:r>
+        <w:rPr>
+          <w:rFonts w:ascii="ＭＳ 明朝" w:hAnsi="ＭＳ 明朝"/>
+          <w:sz w:val="18"/>
+          <w:szCs w:val="18"/>
+          <w:lang w:eastAsia="ja-JP"/>
+        </w:rPr>
+        <w:t>1984</w:t>
+      </w:r>
+      <w:r>
+        <w:rPr>
+          <w:rFonts w:ascii="ＭＳ 明朝" w:hAnsi="ＭＳ 明朝" w:hint="eastAsia"/>
+          <w:sz w:val="18"/>
+          <w:szCs w:val="18"/>
+          <w:lang w:eastAsia="ja-JP"/>
+        </w:rPr>
+        <w:t>年、</w:t>
+      </w:r>
+      <w:r>
+        <w:rPr>
+          <w:rFonts w:ascii="ＭＳ 明朝" w:hAnsi="ＭＳ 明朝"/>
+          <w:sz w:val="18"/>
+          <w:szCs w:val="18"/>
+          <w:lang w:eastAsia="ja-JP"/>
+        </w:rPr>
+        <w:t>124-141</w:t>
+      </w:r>
+      <w:r>
+        <w:rPr>
+          <w:rFonts w:ascii="ＭＳ 明朝" w:hAnsi="ＭＳ 明朝" w:hint="eastAsia"/>
+          <w:sz w:val="18"/>
+          <w:szCs w:val="18"/>
+          <w:lang w:eastAsia="ja-JP"/>
+        </w:rPr>
+        <w:t>頁。</w:t>
+      </w:r>
+    </w:p>
+    <w:p>
+      <w:pPr>
+        <w:ind w:left="180" w:hangingChars="100" w:hanging="180"/>
         <w:rPr>
           <w:rFonts w:eastAsiaTheme="minorEastAsia"/>
           <w:sz w:val="18"/>
@@ -16657,7 +16886,7 @@
     </w:p>
     <w:p>
       <w:pPr>
-        <w:ind w:left="102" w:firstLine="180"/>
+        <w:ind w:left="180" w:hangingChars="100" w:hanging="180"/>
         <w:rPr>
           <w:rFonts w:ascii="ＭＳ 明朝" w:hAnsi="ＭＳ 明朝" w:cs="ＭＳ 明朝"/>
           <w:sz w:val="18"/>
@@ -16762,7 +16991,7 @@
     </w:p>
     <w:p>
       <w:pPr>
-        <w:ind w:left="102" w:firstLine="180"/>
+        <w:ind w:left="180" w:hangingChars="100" w:hanging="180"/>
         <w:rPr>
           <w:rFonts w:asciiTheme="minorEastAsia" w:eastAsiaTheme="minorEastAsia" w:hAnsiTheme="minorEastAsia"/>
           <w:sz w:val="18"/>
@@ -16806,7 +17035,7 @@
     </w:p>
     <w:p>
       <w:pPr>
-        <w:ind w:left="102" w:firstLine="180"/>
+        <w:ind w:left="180" w:hangingChars="100" w:hanging="180"/>
         <w:rPr>
           <w:rFonts w:ascii="ＭＳ 明朝" w:hAnsi="ＭＳ 明朝"/>
           <w:sz w:val="18"/>
@@ -16861,7 +17090,7 @@
     </w:p>
     <w:p>
       <w:pPr>
-        <w:ind w:left="102" w:firstLine="180"/>
+        <w:ind w:left="180" w:hangingChars="100" w:hanging="180"/>
         <w:rPr>
           <w:rFonts w:ascii="ＭＳ 明朝" w:hAnsi="ＭＳ 明朝"/>
           <w:sz w:val="18"/>
@@ -16925,7 +17154,7 @@
     </w:p>
     <w:p>
       <w:pPr>
-        <w:ind w:left="102" w:firstLine="180"/>
+        <w:ind w:left="180" w:hangingChars="100" w:hanging="180"/>
         <w:rPr>
           <w:rFonts w:ascii="ＭＳ 明朝" w:hAnsi="ＭＳ 明朝" w:cs="ＭＳ 明朝"/>
           <w:sz w:val="18"/>
@@ -16998,417 +17227,419 @@
     </w:p>
     <w:p>
       <w:pPr>
+        <w:ind w:left="180" w:hangingChars="100" w:hanging="180"/>
+        <w:rPr>
+          <w:sz w:val="18"/>
+          <w:szCs w:val="18"/>
+          <w:lang w:eastAsia="ja-JP"/>
+        </w:rPr>
+      </w:pPr>
+      <w:r>
+        <w:rPr>
+          <w:rFonts w:hint="eastAsia"/>
+          <w:sz w:val="18"/>
+          <w:szCs w:val="18"/>
+          <w:lang w:eastAsia="ja-JP"/>
+        </w:rPr>
+        <w:t>野田公夫編『農林資源開発の世紀　「資源化」と総力戦体制の比較史』農林資源開発史論</w:t>
+      </w:r>
+      <w:r>
+        <w:rPr>
+          <w:rFonts w:hint="eastAsia"/>
+          <w:sz w:val="18"/>
+          <w:szCs w:val="18"/>
+          <w:lang w:eastAsia="ja-JP"/>
+        </w:rPr>
+        <w:t>1</w:t>
+      </w:r>
+      <w:r>
+        <w:rPr>
+          <w:rFonts w:hint="eastAsia"/>
+          <w:sz w:val="18"/>
+          <w:szCs w:val="18"/>
+          <w:lang w:eastAsia="ja-JP"/>
+        </w:rPr>
+        <w:t>、京都大学学術出版会、</w:t>
+      </w:r>
+      <w:r>
+        <w:rPr>
+          <w:rFonts w:hint="eastAsia"/>
+          <w:sz w:val="18"/>
+          <w:szCs w:val="18"/>
+          <w:lang w:eastAsia="ja-JP"/>
+        </w:rPr>
+        <w:t>2013</w:t>
+      </w:r>
+      <w:r>
+        <w:rPr>
+          <w:rFonts w:hint="eastAsia"/>
+          <w:sz w:val="18"/>
+          <w:szCs w:val="18"/>
+          <w:lang w:eastAsia="ja-JP"/>
+        </w:rPr>
+        <w:t>年</w:t>
+      </w:r>
+    </w:p>
+    <w:p>
+      <w:pPr>
+        <w:ind w:left="180" w:hangingChars="100" w:hanging="180"/>
+        <w:rPr>
+          <w:rFonts w:eastAsiaTheme="minorEastAsia"/>
+          <w:sz w:val="18"/>
+          <w:szCs w:val="18"/>
+          <w:lang w:eastAsia="ja-JP"/>
+        </w:rPr>
+      </w:pPr>
+      <w:r>
+        <w:rPr>
+          <w:sz w:val="18"/>
+          <w:szCs w:val="18"/>
+          <w:lang w:eastAsia="ja-JP"/>
+        </w:rPr>
+        <w:t>橋本陽介『物語論基礎と応用』講談社選書メチエ、</w:t>
+      </w:r>
+      <w:r>
+        <w:rPr>
+          <w:sz w:val="18"/>
+          <w:szCs w:val="18"/>
+          <w:lang w:eastAsia="ja-JP"/>
+        </w:rPr>
+        <w:t>647</w:t>
+      </w:r>
+      <w:r>
+        <w:rPr>
+          <w:sz w:val="18"/>
+          <w:szCs w:val="18"/>
+          <w:lang w:eastAsia="ja-JP"/>
+        </w:rPr>
+        <w:t>巻、講談社、</w:t>
+      </w:r>
+      <w:r>
+        <w:rPr>
+          <w:sz w:val="18"/>
+          <w:szCs w:val="18"/>
+          <w:lang w:eastAsia="ja-JP"/>
+        </w:rPr>
+        <w:t>2017</w:t>
+      </w:r>
+      <w:r>
+        <w:rPr>
+          <w:sz w:val="18"/>
+          <w:szCs w:val="18"/>
+          <w:lang w:eastAsia="ja-JP"/>
+        </w:rPr>
+        <w:t>年</w:t>
+      </w:r>
+      <w:r>
+        <w:rPr>
+          <w:rFonts w:asciiTheme="minorEastAsia" w:eastAsiaTheme="minorEastAsia" w:hAnsiTheme="minorEastAsia" w:hint="eastAsia"/>
+          <w:sz w:val="18"/>
+          <w:szCs w:val="18"/>
+          <w:lang w:eastAsia="ja-JP"/>
+        </w:rPr>
+        <w:t>。</w:t>
+      </w:r>
+    </w:p>
+    <w:p>
+      <w:pPr>
+        <w:ind w:left="180" w:hangingChars="100" w:hanging="180"/>
+        <w:rPr>
+          <w:rFonts w:ascii="ＭＳ 明朝" w:hAnsi="ＭＳ 明朝" w:cs="ＭＳ 明朝"/>
+          <w:sz w:val="18"/>
+          <w:szCs w:val="18"/>
+          <w:lang w:eastAsia="ja-JP"/>
+        </w:rPr>
+      </w:pPr>
+      <w:bookmarkStart w:id="2" w:name="_Hlk37916230"/>
+      <w:r>
+        <w:rPr>
+          <w:sz w:val="18"/>
+          <w:szCs w:val="18"/>
+          <w:lang w:eastAsia="ja-JP"/>
+        </w:rPr>
+        <w:t>ハンブルガー</w:t>
+      </w:r>
+      <w:r>
+        <w:rPr>
+          <w:rFonts w:asciiTheme="minorEastAsia" w:eastAsiaTheme="minorEastAsia" w:hAnsiTheme="minorEastAsia" w:hint="eastAsia"/>
+          <w:sz w:val="18"/>
+          <w:szCs w:val="18"/>
+          <w:lang w:eastAsia="ja-JP"/>
+        </w:rPr>
+        <w:t>、</w:t>
+      </w:r>
+      <w:r>
+        <w:rPr>
+          <w:sz w:val="18"/>
+          <w:szCs w:val="18"/>
+          <w:lang w:eastAsia="ja-JP"/>
+        </w:rPr>
+        <w:t>ケーテ『文学の論理』植和田光晴訳、松籟社、</w:t>
+      </w:r>
+      <w:r>
+        <w:rPr>
+          <w:sz w:val="18"/>
+          <w:szCs w:val="18"/>
+          <w:lang w:val="fr-FR" w:eastAsia="ja-JP"/>
+        </w:rPr>
+        <w:t>1986</w:t>
+      </w:r>
+      <w:r>
+        <w:rPr>
+          <w:sz w:val="18"/>
+          <w:szCs w:val="18"/>
+          <w:lang w:eastAsia="ja-JP"/>
+        </w:rPr>
+        <w:t>年</w:t>
+      </w:r>
+      <w:r>
+        <w:rPr>
+          <w:rFonts w:eastAsiaTheme="minorEastAsia" w:hint="eastAsia"/>
+          <w:sz w:val="18"/>
+          <w:szCs w:val="18"/>
+          <w:lang w:eastAsia="ja-JP"/>
+        </w:rPr>
+        <w:t>。</w:t>
+      </w:r>
+    </w:p>
+    <w:bookmarkEnd w:id="2"/>
+    <w:p>
+      <w:pPr>
+        <w:ind w:left="180" w:hangingChars="100" w:hanging="180"/>
+        <w:rPr>
+          <w:rFonts w:ascii="ＭＳ 明朝" w:hAnsi="ＭＳ 明朝" w:cs="ＭＳ 明朝"/>
+          <w:sz w:val="18"/>
+          <w:szCs w:val="18"/>
+          <w:lang w:eastAsia="ja-JP"/>
+        </w:rPr>
+      </w:pPr>
+      <w:r>
+        <w:rPr>
+          <w:rFonts w:ascii="ＭＳ 明朝" w:hAnsi="ＭＳ 明朝" w:cs="ＭＳ 明朝" w:hint="eastAsia"/>
+          <w:sz w:val="18"/>
+          <w:szCs w:val="18"/>
+          <w:lang w:eastAsia="ja-JP"/>
+        </w:rPr>
+        <w:t>保坂和志「小実昌さんのこと」『新潮』</w:t>
+      </w:r>
+      <w:r>
+        <w:rPr>
+          <w:sz w:val="18"/>
+          <w:szCs w:val="18"/>
+          <w:lang w:eastAsia="ja-JP"/>
+        </w:rPr>
+        <w:t>97</w:t>
+      </w:r>
+      <w:r>
+        <w:rPr>
+          <w:rFonts w:ascii="ＭＳ 明朝" w:hAnsi="ＭＳ 明朝" w:cs="ＭＳ 明朝" w:hint="eastAsia"/>
+          <w:sz w:val="18"/>
+          <w:szCs w:val="18"/>
+          <w:lang w:eastAsia="ja-JP"/>
+        </w:rPr>
+        <w:t>巻</w:t>
+      </w:r>
+      <w:r>
+        <w:rPr>
+          <w:sz w:val="18"/>
+          <w:szCs w:val="18"/>
+          <w:lang w:eastAsia="ja-JP"/>
+        </w:rPr>
+        <w:t>5</w:t>
+      </w:r>
+      <w:r>
+        <w:rPr>
+          <w:rFonts w:ascii="ＭＳ 明朝" w:hAnsi="ＭＳ 明朝" w:cs="ＭＳ 明朝" w:hint="eastAsia"/>
+          <w:sz w:val="18"/>
+          <w:szCs w:val="18"/>
+          <w:lang w:eastAsia="ja-JP"/>
+        </w:rPr>
+        <w:t>号、</w:t>
+      </w:r>
+      <w:r>
+        <w:rPr>
+          <w:sz w:val="18"/>
+          <w:szCs w:val="18"/>
+          <w:lang w:eastAsia="ja-JP"/>
+        </w:rPr>
+        <w:t>2000</w:t>
+      </w:r>
+      <w:r>
+        <w:rPr>
+          <w:rFonts w:ascii="ＭＳ 明朝" w:hAnsi="ＭＳ 明朝" w:cs="ＭＳ 明朝" w:hint="eastAsia"/>
+          <w:sz w:val="18"/>
+          <w:szCs w:val="18"/>
+          <w:lang w:eastAsia="ja-JP"/>
+        </w:rPr>
+        <w:t>年</w:t>
+      </w:r>
+      <w:r>
+        <w:rPr>
+          <w:sz w:val="18"/>
+          <w:szCs w:val="18"/>
+          <w:lang w:eastAsia="ja-JP"/>
+        </w:rPr>
+        <w:t>5</w:t>
+      </w:r>
+      <w:r>
+        <w:rPr>
+          <w:rFonts w:ascii="ＭＳ 明朝" w:hAnsi="ＭＳ 明朝" w:cs="ＭＳ 明朝" w:hint="eastAsia"/>
+          <w:sz w:val="18"/>
+          <w:szCs w:val="18"/>
+          <w:lang w:eastAsia="ja-JP"/>
+        </w:rPr>
+        <w:t>月、</w:t>
+      </w:r>
+      <w:r>
+        <w:rPr>
+          <w:sz w:val="18"/>
+          <w:szCs w:val="18"/>
+          <w:lang w:eastAsia="ja-JP"/>
+        </w:rPr>
+        <w:t>114-147</w:t>
+      </w:r>
+      <w:r>
+        <w:rPr>
+          <w:rFonts w:ascii="ＭＳ 明朝" w:hAnsi="ＭＳ 明朝" w:cs="ＭＳ 明朝" w:hint="eastAsia"/>
+          <w:sz w:val="18"/>
+          <w:szCs w:val="18"/>
+          <w:lang w:eastAsia="ja-JP"/>
+        </w:rPr>
+        <w:t>頁。</w:t>
+      </w:r>
+    </w:p>
+    <w:p>
+      <w:pPr>
+        <w:ind w:left="180" w:hangingChars="100" w:hanging="180"/>
+        <w:rPr>
+          <w:rFonts w:ascii="ＭＳ 明朝" w:hAnsi="ＭＳ 明朝" w:cs="ＭＳ 明朝"/>
+          <w:sz w:val="18"/>
+          <w:szCs w:val="18"/>
+          <w:lang w:eastAsia="ja-JP"/>
+        </w:rPr>
+      </w:pPr>
+      <w:r>
+        <w:rPr>
+          <w:rFonts w:ascii="ＭＳ 明朝" w:hAnsi="ＭＳ 明朝" w:cs="ＭＳ 明朝" w:hint="eastAsia"/>
+          <w:sz w:val="18"/>
+          <w:szCs w:val="18"/>
+          <w:lang w:eastAsia="ja-JP"/>
+        </w:rPr>
+        <w:t>堀江敏幸「フィリップ・マーロウを訪ねたチェスの名人」『書かれる手』平凡社、</w:t>
+      </w:r>
+      <w:r>
+        <w:rPr>
+          <w:sz w:val="18"/>
+          <w:szCs w:val="18"/>
+          <w:lang w:eastAsia="ja-JP"/>
+        </w:rPr>
+        <w:t>2000</w:t>
+      </w:r>
+      <w:r>
+        <w:rPr>
+          <w:rFonts w:ascii="ＭＳ 明朝" w:hAnsi="ＭＳ 明朝" w:cs="ＭＳ 明朝" w:hint="eastAsia"/>
+          <w:sz w:val="18"/>
+          <w:szCs w:val="18"/>
+          <w:lang w:eastAsia="ja-JP"/>
+        </w:rPr>
+        <w:t>年、</w:t>
+      </w:r>
+      <w:r>
+        <w:rPr>
+          <w:sz w:val="18"/>
+          <w:szCs w:val="18"/>
+          <w:lang w:eastAsia="ja-JP"/>
+        </w:rPr>
+        <w:t>145-166</w:t>
+      </w:r>
+      <w:r>
+        <w:rPr>
+          <w:rFonts w:ascii="ＭＳ 明朝" w:hAnsi="ＭＳ 明朝" w:cs="ＭＳ 明朝" w:hint="eastAsia"/>
+          <w:sz w:val="18"/>
+          <w:szCs w:val="18"/>
+          <w:lang w:eastAsia="ja-JP"/>
+        </w:rPr>
+        <w:t>頁。</w:t>
+      </w:r>
+    </w:p>
+    <w:p>
+      <w:pPr>
+        <w:ind w:left="180" w:hangingChars="100" w:hanging="180"/>
+        <w:rPr>
+          <w:sz w:val="18"/>
+          <w:szCs w:val="18"/>
+          <w:lang w:eastAsia="ja-JP"/>
+        </w:rPr>
+      </w:pPr>
+      <w:r>
+        <w:rPr>
+          <w:rFonts w:ascii="ＭＳ 明朝" w:hAnsi="ＭＳ 明朝" w:cs="ＭＳ 明朝" w:hint="eastAsia"/>
+          <w:sz w:val="18"/>
+          <w:szCs w:val="18"/>
+          <w:lang w:eastAsia="ja-JP"/>
+        </w:rPr>
+        <w:t>松村明編『スーパー大辞林</w:t>
+      </w:r>
+      <w:r>
+        <w:rPr>
+          <w:sz w:val="18"/>
+          <w:szCs w:val="18"/>
+          <w:lang w:eastAsia="ja-JP"/>
+        </w:rPr>
+        <w:t>3.0</w:t>
+      </w:r>
+      <w:r>
+        <w:rPr>
+          <w:rFonts w:ascii="ＭＳ 明朝" w:hAnsi="ＭＳ 明朝" w:cs="ＭＳ 明朝" w:hint="eastAsia"/>
+          <w:sz w:val="18"/>
+          <w:szCs w:val="18"/>
+          <w:lang w:eastAsia="ja-JP"/>
+        </w:rPr>
+        <w:t>』三省堂、</w:t>
+      </w:r>
+      <w:r>
+        <w:rPr>
+          <w:rFonts w:hint="eastAsia"/>
+          <w:sz w:val="18"/>
+          <w:szCs w:val="18"/>
+          <w:lang w:eastAsia="ja-JP"/>
+        </w:rPr>
+        <w:t>電子版、</w:t>
+      </w:r>
+      <w:r>
+        <w:rPr>
+          <w:rFonts w:hint="eastAsia"/>
+          <w:sz w:val="18"/>
+          <w:szCs w:val="18"/>
+          <w:lang w:eastAsia="ja-JP"/>
+        </w:rPr>
+        <w:t>2</w:t>
+      </w:r>
+      <w:r>
+        <w:rPr>
+          <w:sz w:val="18"/>
+          <w:szCs w:val="18"/>
+          <w:lang w:eastAsia="ja-JP"/>
+        </w:rPr>
+        <w:t>006-2008</w:t>
+      </w:r>
+      <w:r>
+        <w:rPr>
+          <w:rFonts w:hint="eastAsia"/>
+          <w:sz w:val="18"/>
+          <w:szCs w:val="18"/>
+          <w:lang w:eastAsia="ja-JP"/>
+        </w:rPr>
+        <w:t>年。</w:t>
+      </w:r>
+    </w:p>
+    <w:p>
+      <w:pPr>
         <w:ind w:left="102" w:firstLine="180"/>
         <w:rPr>
-          <w:sz w:val="18"/>
-          <w:szCs w:val="18"/>
-          <w:lang w:eastAsia="ja-JP"/>
-        </w:rPr>
-      </w:pPr>
-      <w:r>
-        <w:rPr>
-          <w:rFonts w:hint="eastAsia"/>
-          <w:sz w:val="18"/>
-          <w:szCs w:val="18"/>
-          <w:lang w:eastAsia="ja-JP"/>
-        </w:rPr>
-        <w:t>野田公夫編『農林資源開発の世紀　「資源化」と総力戦体制の比較史』農林資源開発史論</w:t>
-      </w:r>
-      <w:r>
-        <w:rPr>
-          <w:rFonts w:hint="eastAsia"/>
-          <w:sz w:val="18"/>
-          <w:szCs w:val="18"/>
-          <w:lang w:eastAsia="ja-JP"/>
-        </w:rPr>
-        <w:t>1</w:t>
-      </w:r>
-      <w:r>
-        <w:rPr>
-          <w:rFonts w:hint="eastAsia"/>
-          <w:sz w:val="18"/>
-          <w:szCs w:val="18"/>
-          <w:lang w:eastAsia="ja-JP"/>
-        </w:rPr>
-        <w:t>、京都大学学術出版会、</w:t>
-      </w:r>
-      <w:r>
-        <w:rPr>
-          <w:rFonts w:hint="eastAsia"/>
-          <w:sz w:val="18"/>
-          <w:szCs w:val="18"/>
-          <w:lang w:eastAsia="ja-JP"/>
-        </w:rPr>
-        <w:t>2013</w:t>
-      </w:r>
-      <w:r>
-        <w:rPr>
-          <w:rFonts w:hint="eastAsia"/>
-          <w:sz w:val="18"/>
-          <w:szCs w:val="18"/>
-          <w:lang w:eastAsia="ja-JP"/>
-        </w:rPr>
-        <w:t>年</w:t>
-      </w:r>
-    </w:p>
-    <w:p>
-      <w:pPr>
-        <w:ind w:left="102" w:firstLine="180"/>
-        <w:rPr>
-          <w:rFonts w:eastAsiaTheme="minorEastAsia"/>
-          <w:sz w:val="18"/>
-          <w:szCs w:val="18"/>
-          <w:lang w:eastAsia="ja-JP"/>
-        </w:rPr>
-      </w:pPr>
-      <w:r>
-        <w:rPr>
-          <w:sz w:val="18"/>
-          <w:szCs w:val="18"/>
-          <w:lang w:eastAsia="ja-JP"/>
-        </w:rPr>
-        <w:t>橋本陽介『物語論基礎と応用』講談社選書メチエ、</w:t>
-      </w:r>
-      <w:r>
-        <w:rPr>
-          <w:sz w:val="18"/>
-          <w:szCs w:val="18"/>
-          <w:lang w:eastAsia="ja-JP"/>
-        </w:rPr>
-        <w:t>647</w:t>
-      </w:r>
-      <w:r>
-        <w:rPr>
-          <w:sz w:val="18"/>
-          <w:szCs w:val="18"/>
-          <w:lang w:eastAsia="ja-JP"/>
-        </w:rPr>
-        <w:t>巻、講談社、</w:t>
-      </w:r>
-      <w:r>
-        <w:rPr>
-          <w:sz w:val="18"/>
-          <w:szCs w:val="18"/>
-          <w:lang w:eastAsia="ja-JP"/>
-        </w:rPr>
-        <w:t>2017</w:t>
-      </w:r>
-      <w:r>
-        <w:rPr>
-          <w:sz w:val="18"/>
-          <w:szCs w:val="18"/>
-          <w:lang w:eastAsia="ja-JP"/>
-        </w:rPr>
-        <w:t>年</w:t>
-      </w:r>
-      <w:r>
-        <w:rPr>
-          <w:rFonts w:asciiTheme="minorEastAsia" w:eastAsiaTheme="minorEastAsia" w:hAnsiTheme="minorEastAsia" w:hint="eastAsia"/>
-          <w:sz w:val="18"/>
-          <w:szCs w:val="18"/>
-          <w:lang w:eastAsia="ja-JP"/>
-        </w:rPr>
-        <w:t>。</w:t>
-      </w:r>
-    </w:p>
-    <w:p>
-      <w:pPr>
-        <w:ind w:left="102" w:firstLine="180"/>
-        <w:rPr>
-          <w:rFonts w:ascii="ＭＳ 明朝" w:hAnsi="ＭＳ 明朝" w:cs="ＭＳ 明朝"/>
-          <w:sz w:val="18"/>
-          <w:szCs w:val="18"/>
-          <w:lang w:eastAsia="ja-JP"/>
-        </w:rPr>
-      </w:pPr>
-      <w:bookmarkStart w:id="1" w:name="_Hlk37916230"/>
-      <w:r>
-        <w:rPr>
-          <w:sz w:val="18"/>
-          <w:szCs w:val="18"/>
-          <w:lang w:eastAsia="ja-JP"/>
-        </w:rPr>
-        <w:t>ハンブルガー</w:t>
-      </w:r>
-      <w:r>
-        <w:rPr>
-          <w:rFonts w:asciiTheme="minorEastAsia" w:eastAsiaTheme="minorEastAsia" w:hAnsiTheme="minorEastAsia" w:hint="eastAsia"/>
-          <w:sz w:val="18"/>
-          <w:szCs w:val="18"/>
-          <w:lang w:eastAsia="ja-JP"/>
-        </w:rPr>
-        <w:t>、</w:t>
-      </w:r>
-      <w:r>
-        <w:rPr>
-          <w:sz w:val="18"/>
-          <w:szCs w:val="18"/>
-          <w:lang w:eastAsia="ja-JP"/>
-        </w:rPr>
-        <w:t>ケーテ『文学の論理』植和田光晴訳、松籟社、</w:t>
-      </w:r>
-      <w:r>
-        <w:rPr>
-          <w:sz w:val="18"/>
-          <w:szCs w:val="18"/>
-          <w:lang w:val="fr-FR" w:eastAsia="ja-JP"/>
-        </w:rPr>
-        <w:t>1986</w:t>
-      </w:r>
-      <w:r>
-        <w:rPr>
-          <w:sz w:val="18"/>
-          <w:szCs w:val="18"/>
-          <w:lang w:eastAsia="ja-JP"/>
-        </w:rPr>
-        <w:t>年</w:t>
-      </w:r>
-      <w:r>
-        <w:rPr>
-          <w:rFonts w:eastAsiaTheme="minorEastAsia" w:hint="eastAsia"/>
-          <w:sz w:val="18"/>
-          <w:szCs w:val="18"/>
-          <w:lang w:eastAsia="ja-JP"/>
-        </w:rPr>
-        <w:t>。</w:t>
-      </w:r>
-    </w:p>
-    <w:bookmarkEnd w:id="1"/>
-    <w:p>
-      <w:pPr>
-        <w:ind w:left="102" w:firstLine="180"/>
-        <w:rPr>
-          <w:rFonts w:ascii="ＭＳ 明朝" w:hAnsi="ＭＳ 明朝" w:cs="ＭＳ 明朝"/>
-          <w:sz w:val="18"/>
-          <w:szCs w:val="18"/>
-          <w:lang w:eastAsia="ja-JP"/>
-        </w:rPr>
-      </w:pPr>
-      <w:r>
-        <w:rPr>
-          <w:rFonts w:ascii="ＭＳ 明朝" w:hAnsi="ＭＳ 明朝" w:cs="ＭＳ 明朝" w:hint="eastAsia"/>
-          <w:sz w:val="18"/>
-          <w:szCs w:val="18"/>
-          <w:lang w:eastAsia="ja-JP"/>
-        </w:rPr>
-        <w:t>保坂和志「小実昌さんのこと」『新潮』</w:t>
-      </w:r>
-      <w:r>
-        <w:rPr>
-          <w:sz w:val="18"/>
-          <w:szCs w:val="18"/>
-          <w:lang w:eastAsia="ja-JP"/>
-        </w:rPr>
-        <w:t>97</w:t>
-      </w:r>
-      <w:r>
-        <w:rPr>
-          <w:rFonts w:ascii="ＭＳ 明朝" w:hAnsi="ＭＳ 明朝" w:cs="ＭＳ 明朝" w:hint="eastAsia"/>
-          <w:sz w:val="18"/>
-          <w:szCs w:val="18"/>
-          <w:lang w:eastAsia="ja-JP"/>
-        </w:rPr>
-        <w:t>巻</w:t>
-      </w:r>
-      <w:r>
-        <w:rPr>
-          <w:sz w:val="18"/>
-          <w:szCs w:val="18"/>
-          <w:lang w:eastAsia="ja-JP"/>
-        </w:rPr>
-        <w:t>5</w:t>
-      </w:r>
-      <w:r>
-        <w:rPr>
-          <w:rFonts w:ascii="ＭＳ 明朝" w:hAnsi="ＭＳ 明朝" w:cs="ＭＳ 明朝" w:hint="eastAsia"/>
-          <w:sz w:val="18"/>
-          <w:szCs w:val="18"/>
-          <w:lang w:eastAsia="ja-JP"/>
-        </w:rPr>
-        <w:t>号、</w:t>
-      </w:r>
-      <w:r>
-        <w:rPr>
-          <w:sz w:val="18"/>
-          <w:szCs w:val="18"/>
-          <w:lang w:eastAsia="ja-JP"/>
-        </w:rPr>
-        <w:t>2000</w:t>
-      </w:r>
-      <w:r>
-        <w:rPr>
-          <w:rFonts w:ascii="ＭＳ 明朝" w:hAnsi="ＭＳ 明朝" w:cs="ＭＳ 明朝" w:hint="eastAsia"/>
-          <w:sz w:val="18"/>
-          <w:szCs w:val="18"/>
-          <w:lang w:eastAsia="ja-JP"/>
-        </w:rPr>
-        <w:t>年</w:t>
-      </w:r>
-      <w:r>
-        <w:rPr>
-          <w:sz w:val="18"/>
-          <w:szCs w:val="18"/>
-          <w:lang w:eastAsia="ja-JP"/>
-        </w:rPr>
-        <w:t>5</w:t>
-      </w:r>
-      <w:r>
-        <w:rPr>
-          <w:rFonts w:ascii="ＭＳ 明朝" w:hAnsi="ＭＳ 明朝" w:cs="ＭＳ 明朝" w:hint="eastAsia"/>
-          <w:sz w:val="18"/>
-          <w:szCs w:val="18"/>
-          <w:lang w:eastAsia="ja-JP"/>
-        </w:rPr>
-        <w:t>月、</w:t>
-      </w:r>
-      <w:r>
-        <w:rPr>
-          <w:sz w:val="18"/>
-          <w:szCs w:val="18"/>
-          <w:lang w:eastAsia="ja-JP"/>
-        </w:rPr>
-        <w:t>114-147</w:t>
-      </w:r>
-      <w:r>
-        <w:rPr>
-          <w:rFonts w:ascii="ＭＳ 明朝" w:hAnsi="ＭＳ 明朝" w:cs="ＭＳ 明朝" w:hint="eastAsia"/>
-          <w:sz w:val="18"/>
-          <w:szCs w:val="18"/>
-          <w:lang w:eastAsia="ja-JP"/>
-        </w:rPr>
-        <w:t>頁。</w:t>
-      </w:r>
-    </w:p>
-    <w:p>
-      <w:pPr>
-        <w:ind w:left="102" w:firstLine="180"/>
-        <w:rPr>
-          <w:rFonts w:ascii="ＭＳ 明朝" w:hAnsi="ＭＳ 明朝" w:cs="ＭＳ 明朝"/>
-          <w:sz w:val="18"/>
-          <w:szCs w:val="18"/>
-          <w:lang w:eastAsia="ja-JP"/>
-        </w:rPr>
-      </w:pPr>
-      <w:r>
-        <w:rPr>
-          <w:rFonts w:ascii="ＭＳ 明朝" w:hAnsi="ＭＳ 明朝" w:cs="ＭＳ 明朝" w:hint="eastAsia"/>
-          <w:sz w:val="18"/>
-          <w:szCs w:val="18"/>
-          <w:lang w:eastAsia="ja-JP"/>
-        </w:rPr>
-        <w:t>堀江敏幸「フィリップ・マーロウを訪ねたチェスの名人」『書かれる手』平凡社、</w:t>
-      </w:r>
-      <w:r>
-        <w:rPr>
-          <w:sz w:val="18"/>
-          <w:szCs w:val="18"/>
-          <w:lang w:eastAsia="ja-JP"/>
-        </w:rPr>
-        <w:t>2000</w:t>
-      </w:r>
-      <w:r>
-        <w:rPr>
-          <w:rFonts w:ascii="ＭＳ 明朝" w:hAnsi="ＭＳ 明朝" w:cs="ＭＳ 明朝" w:hint="eastAsia"/>
-          <w:sz w:val="18"/>
-          <w:szCs w:val="18"/>
-          <w:lang w:eastAsia="ja-JP"/>
-        </w:rPr>
-        <w:t>年、</w:t>
-      </w:r>
-      <w:r>
-        <w:rPr>
-          <w:sz w:val="18"/>
-          <w:szCs w:val="18"/>
-          <w:lang w:eastAsia="ja-JP"/>
-        </w:rPr>
-        <w:t>145-166</w:t>
-      </w:r>
-      <w:r>
-        <w:rPr>
-          <w:rFonts w:ascii="ＭＳ 明朝" w:hAnsi="ＭＳ 明朝" w:cs="ＭＳ 明朝" w:hint="eastAsia"/>
-          <w:sz w:val="18"/>
-          <w:szCs w:val="18"/>
-          <w:lang w:eastAsia="ja-JP"/>
-        </w:rPr>
-        <w:t>頁。</w:t>
-      </w:r>
-    </w:p>
-    <w:p>
-      <w:pPr>
-        <w:ind w:left="102" w:firstLine="180"/>
-        <w:rPr>
-          <w:sz w:val="18"/>
-          <w:szCs w:val="18"/>
-          <w:lang w:eastAsia="ja-JP"/>
-        </w:rPr>
-      </w:pPr>
-      <w:r>
-        <w:rPr>
-          <w:rFonts w:ascii="ＭＳ 明朝" w:hAnsi="ＭＳ 明朝" w:cs="ＭＳ 明朝" w:hint="eastAsia"/>
-          <w:sz w:val="18"/>
-          <w:szCs w:val="18"/>
-          <w:lang w:eastAsia="ja-JP"/>
-        </w:rPr>
-        <w:t>松村明編『スーパー大辞林</w:t>
-      </w:r>
-      <w:r>
-        <w:rPr>
-          <w:sz w:val="18"/>
-          <w:szCs w:val="18"/>
-          <w:lang w:eastAsia="ja-JP"/>
-        </w:rPr>
-        <w:t>3.0</w:t>
-      </w:r>
-      <w:r>
-        <w:rPr>
-          <w:rFonts w:ascii="ＭＳ 明朝" w:hAnsi="ＭＳ 明朝" w:cs="ＭＳ 明朝" w:hint="eastAsia"/>
-          <w:sz w:val="18"/>
-          <w:szCs w:val="18"/>
-          <w:lang w:eastAsia="ja-JP"/>
-        </w:rPr>
-        <w:t>』三省堂、</w:t>
-      </w:r>
-      <w:r>
-        <w:rPr>
-          <w:rFonts w:hint="eastAsia"/>
-          <w:sz w:val="18"/>
-          <w:szCs w:val="18"/>
-          <w:lang w:eastAsia="ja-JP"/>
-        </w:rPr>
-        <w:t>電子版、</w:t>
-      </w:r>
-      <w:r>
-        <w:rPr>
-          <w:rFonts w:hint="eastAsia"/>
-          <w:sz w:val="18"/>
-          <w:szCs w:val="18"/>
-          <w:lang w:eastAsia="ja-JP"/>
-        </w:rPr>
-        <w:t>2</w:t>
-      </w:r>
-      <w:r>
-        <w:rPr>
-          <w:sz w:val="18"/>
-          <w:szCs w:val="18"/>
-          <w:lang w:eastAsia="ja-JP"/>
-        </w:rPr>
-        <w:t>006-2008</w:t>
-      </w:r>
-      <w:r>
-        <w:rPr>
-          <w:rFonts w:hint="eastAsia"/>
-          <w:sz w:val="18"/>
-          <w:szCs w:val="18"/>
-          <w:lang w:eastAsia="ja-JP"/>
-        </w:rPr>
-        <w:t>年。</w:t>
-      </w:r>
-    </w:p>
-    <w:p>
-      <w:pPr>
-        <w:ind w:firstLine="200"/>
-        <w:rPr>
-          <w:rFonts w:eastAsiaTheme="minorEastAsia"/>
+          <w:rFonts w:hint="eastAsia"/>
+          <w:sz w:val="18"/>
+          <w:szCs w:val="18"/>
           <w:lang w:eastAsia="ja-JP"/>
         </w:rPr>
       </w:pPr>
@@ -17422,6 +17653,7 @@
           <w:szCs w:val="18"/>
         </w:rPr>
       </w:pPr>
+      <w:proofErr w:type="spellStart"/>
       <w:r>
         <w:rPr>
           <w:rFonts w:hint="eastAsia"/>
@@ -17430,6 +17662,7 @@
         </w:rPr>
         <w:t>謝辞</w:t>
       </w:r>
+      <w:proofErr w:type="spellEnd"/>
     </w:p>
     <w:p>
       <w:pPr>
@@ -18674,7 +18907,6 @@
   <w:style w:type="character" w:default="1" w:styleId="a1">
     <w:name w:val="Default Paragraph Font"/>
     <w:uiPriority w:val="1"/>
-    <w:semiHidden/>
     <w:unhideWhenUsed/>
   </w:style>
   <w:style w:type="table" w:default="1" w:styleId="a2">
@@ -20315,7 +20547,7 @@
 </file>
 
 <file path=customXml/itemProps1.xml><?xml version="1.0" encoding="utf-8"?>
-<ds:datastoreItem xmlns:ds="http://schemas.openxmlformats.org/officeDocument/2006/customXml" ds:itemID="{4344162C-4D34-42CB-9F06-6F2144563C4E}">
+<ds:datastoreItem xmlns:ds="http://schemas.openxmlformats.org/officeDocument/2006/customXml" ds:itemID="{CF726D00-BC90-49D4-8669-A57A6CD7465D}">
   <ds:schemaRefs>
     <ds:schemaRef ds:uri="http://schemas.openxmlformats.org/officeDocument/2006/bibliography"/>
   </ds:schemaRefs>

</xml_diff>